<commit_message>
Update Orientações gerais API.docx
</commit_message>
<xml_diff>
--- a/Orientações gerais API.docx
+++ b/Orientações gerais API.docx
@@ -5335,8 +5335,2509 @@
     </w:p>
     <w:p>
       <w:r>
-        <w:t>Deu boa!</w:t>
-      </w:r>
+        <w:t xml:space="preserve">Deu </w:t>
+      </w:r>
+      <w:proofErr w:type="spellStart"/>
+      <w:r>
+        <w:t>boa</w:t>
+      </w:r>
+      <w:proofErr w:type="spellEnd"/>
+      <w:r>
+        <w:t>!</w:t>
+      </w:r>
+    </w:p>
+    <w:p>
+      <w:r>
+        <w:t>Agora vamos iniciar de fato a criação das API (são interfaces que permitem a comunicação).</w:t>
+      </w:r>
+    </w:p>
+    <w:p>
+      <w:r>
+        <w:t>Não entendi bem... Mas basicamente, na pasta do Projeto, no arquivo urls.py vamos ter isso:</w:t>
+      </w:r>
+    </w:p>
+    <w:p>
+      <w:pPr>
+        <w:shd w:val="clear" w:color="auto" w:fill="1F1F1F"/>
+        <w:spacing w:after="0" w:line="285" w:lineRule="atLeast"/>
+        <w:rPr>
+          <w:rFonts w:ascii="Consolas" w:eastAsia="Times New Roman" w:hAnsi="Consolas" w:cs="Times New Roman"/>
+          <w:color w:val="CCCCCC"/>
+          <w:sz w:val="21"/>
+          <w:szCs w:val="21"/>
+          <w:lang w:eastAsia="pt-BR"/>
+        </w:rPr>
+      </w:pPr>
+      <w:proofErr w:type="spellStart"/>
+      <w:proofErr w:type="gramStart"/>
+      <w:r>
+        <w:rPr>
+          <w:rFonts w:ascii="Consolas" w:eastAsia="Times New Roman" w:hAnsi="Consolas" w:cs="Times New Roman"/>
+          <w:color w:val="C586C0"/>
+          <w:sz w:val="21"/>
+          <w:szCs w:val="21"/>
+          <w:lang w:eastAsia="pt-BR"/>
+        </w:rPr>
+        <w:t>from</w:t>
+      </w:r>
+      <w:proofErr w:type="spellEnd"/>
+      <w:proofErr w:type="gramEnd"/>
+      <w:r>
+        <w:rPr>
+          <w:rFonts w:ascii="Consolas" w:eastAsia="Times New Roman" w:hAnsi="Consolas" w:cs="Times New Roman"/>
+          <w:color w:val="CCCCCC"/>
+          <w:sz w:val="21"/>
+          <w:szCs w:val="21"/>
+          <w:lang w:eastAsia="pt-BR"/>
+        </w:rPr>
+        <w:t xml:space="preserve"> </w:t>
+      </w:r>
+      <w:proofErr w:type="spellStart"/>
+      <w:r>
+        <w:rPr>
+          <w:rFonts w:ascii="Consolas" w:eastAsia="Times New Roman" w:hAnsi="Consolas" w:cs="Times New Roman"/>
+          <w:color w:val="4EC9B0"/>
+          <w:sz w:val="21"/>
+          <w:szCs w:val="21"/>
+          <w:lang w:eastAsia="pt-BR"/>
+        </w:rPr>
+        <w:t>django</w:t>
+      </w:r>
+      <w:r>
+        <w:rPr>
+          <w:rFonts w:ascii="Consolas" w:eastAsia="Times New Roman" w:hAnsi="Consolas" w:cs="Times New Roman"/>
+          <w:color w:val="CCCCCC"/>
+          <w:sz w:val="21"/>
+          <w:szCs w:val="21"/>
+          <w:lang w:eastAsia="pt-BR"/>
+        </w:rPr>
+        <w:t>.</w:t>
+      </w:r>
+      <w:r>
+        <w:rPr>
+          <w:rFonts w:ascii="Consolas" w:eastAsia="Times New Roman" w:hAnsi="Consolas" w:cs="Times New Roman"/>
+          <w:color w:val="4EC9B0"/>
+          <w:sz w:val="21"/>
+          <w:szCs w:val="21"/>
+          <w:lang w:eastAsia="pt-BR"/>
+        </w:rPr>
+        <w:t>contrib</w:t>
+      </w:r>
+      <w:proofErr w:type="spellEnd"/>
+      <w:r>
+        <w:rPr>
+          <w:rFonts w:ascii="Consolas" w:eastAsia="Times New Roman" w:hAnsi="Consolas" w:cs="Times New Roman"/>
+          <w:color w:val="CCCCCC"/>
+          <w:sz w:val="21"/>
+          <w:szCs w:val="21"/>
+          <w:lang w:eastAsia="pt-BR"/>
+        </w:rPr>
+        <w:t xml:space="preserve"> </w:t>
+      </w:r>
+      <w:proofErr w:type="spellStart"/>
+      <w:r>
+        <w:rPr>
+          <w:rFonts w:ascii="Consolas" w:eastAsia="Times New Roman" w:hAnsi="Consolas" w:cs="Times New Roman"/>
+          <w:color w:val="C586C0"/>
+          <w:sz w:val="21"/>
+          <w:szCs w:val="21"/>
+          <w:lang w:eastAsia="pt-BR"/>
+        </w:rPr>
+        <w:t>import</w:t>
+      </w:r>
+      <w:proofErr w:type="spellEnd"/>
+      <w:r>
+        <w:rPr>
+          <w:rFonts w:ascii="Consolas" w:eastAsia="Times New Roman" w:hAnsi="Consolas" w:cs="Times New Roman"/>
+          <w:color w:val="CCCCCC"/>
+          <w:sz w:val="21"/>
+          <w:szCs w:val="21"/>
+          <w:lang w:eastAsia="pt-BR"/>
+        </w:rPr>
+        <w:t xml:space="preserve"> </w:t>
+      </w:r>
+      <w:proofErr w:type="spellStart"/>
+      <w:r>
+        <w:rPr>
+          <w:rFonts w:ascii="Consolas" w:eastAsia="Times New Roman" w:hAnsi="Consolas" w:cs="Times New Roman"/>
+          <w:color w:val="4EC9B0"/>
+          <w:sz w:val="21"/>
+          <w:szCs w:val="21"/>
+          <w:lang w:eastAsia="pt-BR"/>
+        </w:rPr>
+        <w:t>admin</w:t>
+      </w:r>
+      <w:proofErr w:type="spellEnd"/>
+    </w:p>
+    <w:p>
+      <w:pPr>
+        <w:shd w:val="clear" w:color="auto" w:fill="1F1F1F"/>
+        <w:spacing w:after="0" w:line="285" w:lineRule="atLeast"/>
+        <w:rPr>
+          <w:rFonts w:ascii="Consolas" w:eastAsia="Times New Roman" w:hAnsi="Consolas" w:cs="Times New Roman"/>
+          <w:color w:val="CCCCCC"/>
+          <w:sz w:val="21"/>
+          <w:szCs w:val="21"/>
+          <w:lang w:eastAsia="pt-BR"/>
+        </w:rPr>
+      </w:pPr>
+      <w:proofErr w:type="spellStart"/>
+      <w:proofErr w:type="gramStart"/>
+      <w:r>
+        <w:rPr>
+          <w:rFonts w:ascii="Consolas" w:eastAsia="Times New Roman" w:hAnsi="Consolas" w:cs="Times New Roman"/>
+          <w:color w:val="C586C0"/>
+          <w:sz w:val="21"/>
+          <w:szCs w:val="21"/>
+          <w:lang w:eastAsia="pt-BR"/>
+        </w:rPr>
+        <w:t>from</w:t>
+      </w:r>
+      <w:proofErr w:type="spellEnd"/>
+      <w:proofErr w:type="gramEnd"/>
+      <w:r>
+        <w:rPr>
+          <w:rFonts w:ascii="Consolas" w:eastAsia="Times New Roman" w:hAnsi="Consolas" w:cs="Times New Roman"/>
+          <w:color w:val="CCCCCC"/>
+          <w:sz w:val="21"/>
+          <w:szCs w:val="21"/>
+          <w:lang w:eastAsia="pt-BR"/>
+        </w:rPr>
+        <w:t xml:space="preserve"> </w:t>
+      </w:r>
+      <w:proofErr w:type="spellStart"/>
+      <w:r>
+        <w:rPr>
+          <w:rFonts w:ascii="Consolas" w:eastAsia="Times New Roman" w:hAnsi="Consolas" w:cs="Times New Roman"/>
+          <w:color w:val="4EC9B0"/>
+          <w:sz w:val="21"/>
+          <w:szCs w:val="21"/>
+          <w:lang w:eastAsia="pt-BR"/>
+        </w:rPr>
+        <w:t>django</w:t>
+      </w:r>
+      <w:r>
+        <w:rPr>
+          <w:rFonts w:ascii="Consolas" w:eastAsia="Times New Roman" w:hAnsi="Consolas" w:cs="Times New Roman"/>
+          <w:color w:val="CCCCCC"/>
+          <w:sz w:val="21"/>
+          <w:szCs w:val="21"/>
+          <w:lang w:eastAsia="pt-BR"/>
+        </w:rPr>
+        <w:t>.</w:t>
+      </w:r>
+      <w:r>
+        <w:rPr>
+          <w:rFonts w:ascii="Consolas" w:eastAsia="Times New Roman" w:hAnsi="Consolas" w:cs="Times New Roman"/>
+          <w:color w:val="4EC9B0"/>
+          <w:sz w:val="21"/>
+          <w:szCs w:val="21"/>
+          <w:lang w:eastAsia="pt-BR"/>
+        </w:rPr>
+        <w:t>urls</w:t>
+      </w:r>
+      <w:proofErr w:type="spellEnd"/>
+      <w:r>
+        <w:rPr>
+          <w:rFonts w:ascii="Consolas" w:eastAsia="Times New Roman" w:hAnsi="Consolas" w:cs="Times New Roman"/>
+          <w:color w:val="CCCCCC"/>
+          <w:sz w:val="21"/>
+          <w:szCs w:val="21"/>
+          <w:lang w:eastAsia="pt-BR"/>
+        </w:rPr>
+        <w:t xml:space="preserve"> </w:t>
+      </w:r>
+      <w:proofErr w:type="spellStart"/>
+      <w:r>
+        <w:rPr>
+          <w:rFonts w:ascii="Consolas" w:eastAsia="Times New Roman" w:hAnsi="Consolas" w:cs="Times New Roman"/>
+          <w:color w:val="C586C0"/>
+          <w:sz w:val="21"/>
+          <w:szCs w:val="21"/>
+          <w:lang w:eastAsia="pt-BR"/>
+        </w:rPr>
+        <w:t>import</w:t>
+      </w:r>
+      <w:proofErr w:type="spellEnd"/>
+      <w:r>
+        <w:rPr>
+          <w:rFonts w:ascii="Consolas" w:eastAsia="Times New Roman" w:hAnsi="Consolas" w:cs="Times New Roman"/>
+          <w:color w:val="CCCCCC"/>
+          <w:sz w:val="21"/>
+          <w:szCs w:val="21"/>
+          <w:lang w:eastAsia="pt-BR"/>
+        </w:rPr>
+        <w:t xml:space="preserve"> </w:t>
+      </w:r>
+      <w:r>
+        <w:rPr>
+          <w:rFonts w:ascii="Consolas" w:eastAsia="Times New Roman" w:hAnsi="Consolas" w:cs="Times New Roman"/>
+          <w:color w:val="DCDCAA"/>
+          <w:sz w:val="21"/>
+          <w:szCs w:val="21"/>
+          <w:lang w:eastAsia="pt-BR"/>
+        </w:rPr>
+        <w:t>path</w:t>
+      </w:r>
+    </w:p>
+    <w:p>
+      <w:pPr>
+        <w:shd w:val="clear" w:color="auto" w:fill="1F1F1F"/>
+        <w:spacing w:after="0" w:line="285" w:lineRule="atLeast"/>
+        <w:rPr>
+          <w:rFonts w:ascii="Consolas" w:eastAsia="Times New Roman" w:hAnsi="Consolas" w:cs="Times New Roman"/>
+          <w:color w:val="CCCCCC"/>
+          <w:sz w:val="21"/>
+          <w:szCs w:val="21"/>
+          <w:lang w:eastAsia="pt-BR"/>
+        </w:rPr>
+      </w:pPr>
+      <w:proofErr w:type="spellStart"/>
+      <w:proofErr w:type="gramStart"/>
+      <w:r>
+        <w:rPr>
+          <w:rFonts w:ascii="Consolas" w:eastAsia="Times New Roman" w:hAnsi="Consolas" w:cs="Times New Roman"/>
+          <w:color w:val="C586C0"/>
+          <w:sz w:val="21"/>
+          <w:szCs w:val="21"/>
+          <w:lang w:eastAsia="pt-BR"/>
+        </w:rPr>
+        <w:t>from</w:t>
+      </w:r>
+      <w:proofErr w:type="spellEnd"/>
+      <w:proofErr w:type="gramEnd"/>
+      <w:r>
+        <w:rPr>
+          <w:rFonts w:ascii="Consolas" w:eastAsia="Times New Roman" w:hAnsi="Consolas" w:cs="Times New Roman"/>
+          <w:color w:val="CCCCCC"/>
+          <w:sz w:val="21"/>
+          <w:szCs w:val="21"/>
+          <w:lang w:eastAsia="pt-BR"/>
+        </w:rPr>
+        <w:t xml:space="preserve"> </w:t>
+      </w:r>
+      <w:proofErr w:type="spellStart"/>
+      <w:r>
+        <w:rPr>
+          <w:rFonts w:ascii="Consolas" w:eastAsia="Times New Roman" w:hAnsi="Consolas" w:cs="Times New Roman"/>
+          <w:color w:val="4EC9B0"/>
+          <w:sz w:val="21"/>
+          <w:szCs w:val="21"/>
+          <w:lang w:eastAsia="pt-BR"/>
+        </w:rPr>
+        <w:t>rest_framework</w:t>
+      </w:r>
+      <w:proofErr w:type="spellEnd"/>
+      <w:r>
+        <w:rPr>
+          <w:rFonts w:ascii="Consolas" w:eastAsia="Times New Roman" w:hAnsi="Consolas" w:cs="Times New Roman"/>
+          <w:color w:val="CCCCCC"/>
+          <w:sz w:val="21"/>
+          <w:szCs w:val="21"/>
+          <w:lang w:eastAsia="pt-BR"/>
+        </w:rPr>
+        <w:t xml:space="preserve"> </w:t>
+      </w:r>
+      <w:proofErr w:type="spellStart"/>
+      <w:r>
+        <w:rPr>
+          <w:rFonts w:ascii="Consolas" w:eastAsia="Times New Roman" w:hAnsi="Consolas" w:cs="Times New Roman"/>
+          <w:color w:val="C586C0"/>
+          <w:sz w:val="21"/>
+          <w:szCs w:val="21"/>
+          <w:lang w:eastAsia="pt-BR"/>
+        </w:rPr>
+        <w:t>import</w:t>
+      </w:r>
+      <w:proofErr w:type="spellEnd"/>
+      <w:r>
+        <w:rPr>
+          <w:rFonts w:ascii="Consolas" w:eastAsia="Times New Roman" w:hAnsi="Consolas" w:cs="Times New Roman"/>
+          <w:color w:val="CCCCCC"/>
+          <w:sz w:val="21"/>
+          <w:szCs w:val="21"/>
+          <w:lang w:eastAsia="pt-BR"/>
+        </w:rPr>
+        <w:t xml:space="preserve"> </w:t>
+      </w:r>
+      <w:proofErr w:type="spellStart"/>
+      <w:r>
+        <w:rPr>
+          <w:rFonts w:ascii="Consolas" w:eastAsia="Times New Roman" w:hAnsi="Consolas" w:cs="Times New Roman"/>
+          <w:color w:val="4EC9B0"/>
+          <w:sz w:val="21"/>
+          <w:szCs w:val="21"/>
+          <w:lang w:eastAsia="pt-BR"/>
+        </w:rPr>
+        <w:t>routers</w:t>
+      </w:r>
+      <w:proofErr w:type="spellEnd"/>
+    </w:p>
+    <w:p>
+      <w:pPr>
+        <w:shd w:val="clear" w:color="auto" w:fill="1F1F1F"/>
+        <w:spacing w:after="0" w:line="285" w:lineRule="atLeast"/>
+        <w:rPr>
+          <w:rFonts w:ascii="Consolas" w:eastAsia="Times New Roman" w:hAnsi="Consolas" w:cs="Times New Roman"/>
+          <w:color w:val="CCCCCC"/>
+          <w:sz w:val="21"/>
+          <w:szCs w:val="21"/>
+          <w:lang w:eastAsia="pt-BR"/>
+        </w:rPr>
+      </w:pPr>
+      <w:proofErr w:type="spellStart"/>
+      <w:proofErr w:type="gramStart"/>
+      <w:r>
+        <w:rPr>
+          <w:rFonts w:ascii="Consolas" w:eastAsia="Times New Roman" w:hAnsi="Consolas" w:cs="Times New Roman"/>
+          <w:color w:val="C586C0"/>
+          <w:sz w:val="21"/>
+          <w:szCs w:val="21"/>
+          <w:lang w:eastAsia="pt-BR"/>
+        </w:rPr>
+        <w:t>from</w:t>
+      </w:r>
+      <w:proofErr w:type="spellEnd"/>
+      <w:proofErr w:type="gramEnd"/>
+      <w:r>
+        <w:rPr>
+          <w:rFonts w:ascii="Consolas" w:eastAsia="Times New Roman" w:hAnsi="Consolas" w:cs="Times New Roman"/>
+          <w:color w:val="CCCCCC"/>
+          <w:sz w:val="21"/>
+          <w:szCs w:val="21"/>
+          <w:lang w:eastAsia="pt-BR"/>
+        </w:rPr>
+        <w:t xml:space="preserve"> </w:t>
+      </w:r>
+      <w:proofErr w:type="spellStart"/>
+      <w:r>
+        <w:rPr>
+          <w:rFonts w:ascii="Consolas" w:eastAsia="Times New Roman" w:hAnsi="Consolas" w:cs="Times New Roman"/>
+          <w:color w:val="4EC9B0"/>
+          <w:sz w:val="21"/>
+          <w:szCs w:val="21"/>
+          <w:lang w:eastAsia="pt-BR"/>
+        </w:rPr>
+        <w:t>core</w:t>
+      </w:r>
+      <w:r>
+        <w:rPr>
+          <w:rFonts w:ascii="Consolas" w:eastAsia="Times New Roman" w:hAnsi="Consolas" w:cs="Times New Roman"/>
+          <w:color w:val="CCCCCC"/>
+          <w:sz w:val="21"/>
+          <w:szCs w:val="21"/>
+          <w:lang w:eastAsia="pt-BR"/>
+        </w:rPr>
+        <w:t>.</w:t>
+      </w:r>
+      <w:r>
+        <w:rPr>
+          <w:rFonts w:ascii="Consolas" w:eastAsia="Times New Roman" w:hAnsi="Consolas" w:cs="Times New Roman"/>
+          <w:color w:val="4EC9B0"/>
+          <w:sz w:val="21"/>
+          <w:szCs w:val="21"/>
+          <w:lang w:eastAsia="pt-BR"/>
+        </w:rPr>
+        <w:t>api</w:t>
+      </w:r>
+      <w:r>
+        <w:rPr>
+          <w:rFonts w:ascii="Consolas" w:eastAsia="Times New Roman" w:hAnsi="Consolas" w:cs="Times New Roman"/>
+          <w:color w:val="CCCCCC"/>
+          <w:sz w:val="21"/>
+          <w:szCs w:val="21"/>
+          <w:lang w:eastAsia="pt-BR"/>
+        </w:rPr>
+        <w:t>.</w:t>
+      </w:r>
+      <w:r>
+        <w:rPr>
+          <w:rFonts w:ascii="Consolas" w:eastAsia="Times New Roman" w:hAnsi="Consolas" w:cs="Times New Roman"/>
+          <w:color w:val="4EC9B0"/>
+          <w:sz w:val="21"/>
+          <w:szCs w:val="21"/>
+          <w:lang w:eastAsia="pt-BR"/>
+        </w:rPr>
+        <w:t>viewsets</w:t>
+      </w:r>
+      <w:proofErr w:type="spellEnd"/>
+      <w:r>
+        <w:rPr>
+          <w:rFonts w:ascii="Consolas" w:eastAsia="Times New Roman" w:hAnsi="Consolas" w:cs="Times New Roman"/>
+          <w:color w:val="CCCCCC"/>
+          <w:sz w:val="21"/>
+          <w:szCs w:val="21"/>
+          <w:lang w:eastAsia="pt-BR"/>
+        </w:rPr>
+        <w:t xml:space="preserve"> </w:t>
+      </w:r>
+      <w:proofErr w:type="spellStart"/>
+      <w:r>
+        <w:rPr>
+          <w:rFonts w:ascii="Consolas" w:eastAsia="Times New Roman" w:hAnsi="Consolas" w:cs="Times New Roman"/>
+          <w:color w:val="C586C0"/>
+          <w:sz w:val="21"/>
+          <w:szCs w:val="21"/>
+          <w:lang w:eastAsia="pt-BR"/>
+        </w:rPr>
+        <w:t>import</w:t>
+      </w:r>
+      <w:proofErr w:type="spellEnd"/>
+      <w:r>
+        <w:rPr>
+          <w:rFonts w:ascii="Consolas" w:eastAsia="Times New Roman" w:hAnsi="Consolas" w:cs="Times New Roman"/>
+          <w:color w:val="CCCCCC"/>
+          <w:sz w:val="21"/>
+          <w:szCs w:val="21"/>
+          <w:lang w:eastAsia="pt-BR"/>
+        </w:rPr>
+        <w:t xml:space="preserve"> </w:t>
+      </w:r>
+      <w:proofErr w:type="spellStart"/>
+      <w:r>
+        <w:rPr>
+          <w:rFonts w:ascii="Consolas" w:eastAsia="Times New Roman" w:hAnsi="Consolas" w:cs="Times New Roman"/>
+          <w:color w:val="4EC9B0"/>
+          <w:sz w:val="21"/>
+          <w:szCs w:val="21"/>
+          <w:lang w:eastAsia="pt-BR"/>
+        </w:rPr>
+        <w:t>PontoTuristicoViewSet</w:t>
+      </w:r>
+      <w:proofErr w:type="spellEnd"/>
+    </w:p>
+    <w:p>
+      <w:pPr>
+        <w:shd w:val="clear" w:color="auto" w:fill="1F1F1F"/>
+        <w:spacing w:after="0" w:line="285" w:lineRule="atLeast"/>
+        <w:rPr>
+          <w:rFonts w:ascii="Consolas" w:eastAsia="Times New Roman" w:hAnsi="Consolas" w:cs="Times New Roman"/>
+          <w:color w:val="CCCCCC"/>
+          <w:sz w:val="21"/>
+          <w:szCs w:val="21"/>
+          <w:lang w:eastAsia="pt-BR"/>
+        </w:rPr>
+      </w:pPr>
+      <w:proofErr w:type="spellStart"/>
+      <w:proofErr w:type="gramStart"/>
+      <w:r>
+        <w:rPr>
+          <w:rFonts w:ascii="Consolas" w:eastAsia="Times New Roman" w:hAnsi="Consolas" w:cs="Times New Roman"/>
+          <w:color w:val="C586C0"/>
+          <w:sz w:val="21"/>
+          <w:szCs w:val="21"/>
+          <w:lang w:eastAsia="pt-BR"/>
+        </w:rPr>
+        <w:t>from</w:t>
+      </w:r>
+      <w:proofErr w:type="spellEnd"/>
+      <w:proofErr w:type="gramEnd"/>
+      <w:r>
+        <w:rPr>
+          <w:rFonts w:ascii="Consolas" w:eastAsia="Times New Roman" w:hAnsi="Consolas" w:cs="Times New Roman"/>
+          <w:color w:val="CCCCCC"/>
+          <w:sz w:val="21"/>
+          <w:szCs w:val="21"/>
+          <w:lang w:eastAsia="pt-BR"/>
+        </w:rPr>
+        <w:t xml:space="preserve"> </w:t>
+      </w:r>
+      <w:proofErr w:type="spellStart"/>
+      <w:r>
+        <w:rPr>
+          <w:rFonts w:ascii="Consolas" w:eastAsia="Times New Roman" w:hAnsi="Consolas" w:cs="Times New Roman"/>
+          <w:color w:val="4EC9B0"/>
+          <w:sz w:val="21"/>
+          <w:szCs w:val="21"/>
+          <w:lang w:eastAsia="pt-BR"/>
+        </w:rPr>
+        <w:t>django</w:t>
+      </w:r>
+      <w:r>
+        <w:rPr>
+          <w:rFonts w:ascii="Consolas" w:eastAsia="Times New Roman" w:hAnsi="Consolas" w:cs="Times New Roman"/>
+          <w:color w:val="CCCCCC"/>
+          <w:sz w:val="21"/>
+          <w:szCs w:val="21"/>
+          <w:lang w:eastAsia="pt-BR"/>
+        </w:rPr>
+        <w:t>.</w:t>
+      </w:r>
+      <w:r>
+        <w:rPr>
+          <w:rFonts w:ascii="Consolas" w:eastAsia="Times New Roman" w:hAnsi="Consolas" w:cs="Times New Roman"/>
+          <w:color w:val="4EC9B0"/>
+          <w:sz w:val="21"/>
+          <w:szCs w:val="21"/>
+          <w:lang w:eastAsia="pt-BR"/>
+        </w:rPr>
+        <w:t>conf</w:t>
+      </w:r>
+      <w:r>
+        <w:rPr>
+          <w:rFonts w:ascii="Consolas" w:eastAsia="Times New Roman" w:hAnsi="Consolas" w:cs="Times New Roman"/>
+          <w:color w:val="CCCCCC"/>
+          <w:sz w:val="21"/>
+          <w:szCs w:val="21"/>
+          <w:lang w:eastAsia="pt-BR"/>
+        </w:rPr>
+        <w:t>.</w:t>
+      </w:r>
+      <w:r>
+        <w:rPr>
+          <w:rFonts w:ascii="Consolas" w:eastAsia="Times New Roman" w:hAnsi="Consolas" w:cs="Times New Roman"/>
+          <w:color w:val="4EC9B0"/>
+          <w:sz w:val="21"/>
+          <w:szCs w:val="21"/>
+          <w:lang w:eastAsia="pt-BR"/>
+        </w:rPr>
+        <w:t>urls</w:t>
+      </w:r>
+      <w:proofErr w:type="spellEnd"/>
+      <w:r>
+        <w:rPr>
+          <w:rFonts w:ascii="Consolas" w:eastAsia="Times New Roman" w:hAnsi="Consolas" w:cs="Times New Roman"/>
+          <w:color w:val="CCCCCC"/>
+          <w:sz w:val="21"/>
+          <w:szCs w:val="21"/>
+          <w:lang w:eastAsia="pt-BR"/>
+        </w:rPr>
+        <w:t xml:space="preserve"> </w:t>
+      </w:r>
+      <w:proofErr w:type="spellStart"/>
+      <w:r>
+        <w:rPr>
+          <w:rFonts w:ascii="Consolas" w:eastAsia="Times New Roman" w:hAnsi="Consolas" w:cs="Times New Roman"/>
+          <w:color w:val="C586C0"/>
+          <w:sz w:val="21"/>
+          <w:szCs w:val="21"/>
+          <w:lang w:eastAsia="pt-BR"/>
+        </w:rPr>
+        <w:t>import</w:t>
+      </w:r>
+      <w:proofErr w:type="spellEnd"/>
+      <w:r>
+        <w:rPr>
+          <w:rFonts w:ascii="Consolas" w:eastAsia="Times New Roman" w:hAnsi="Consolas" w:cs="Times New Roman"/>
+          <w:color w:val="CCCCCC"/>
+          <w:sz w:val="21"/>
+          <w:szCs w:val="21"/>
+          <w:lang w:eastAsia="pt-BR"/>
+        </w:rPr>
+        <w:t xml:space="preserve"> </w:t>
+      </w:r>
+      <w:r>
+        <w:rPr>
+          <w:rFonts w:ascii="Consolas" w:eastAsia="Times New Roman" w:hAnsi="Consolas" w:cs="Times New Roman"/>
+          <w:color w:val="DCDCAA"/>
+          <w:sz w:val="21"/>
+          <w:szCs w:val="21"/>
+          <w:lang w:eastAsia="pt-BR"/>
+        </w:rPr>
+        <w:t>include</w:t>
+      </w:r>
+    </w:p>
+    <w:p>
+      <w:pPr>
+        <w:shd w:val="clear" w:color="auto" w:fill="1F1F1F"/>
+        <w:spacing w:after="0" w:line="285" w:lineRule="atLeast"/>
+        <w:rPr>
+          <w:rFonts w:ascii="Consolas" w:eastAsia="Times New Roman" w:hAnsi="Consolas" w:cs="Times New Roman"/>
+          <w:color w:val="CCCCCC"/>
+          <w:sz w:val="21"/>
+          <w:szCs w:val="21"/>
+          <w:lang w:eastAsia="pt-BR"/>
+        </w:rPr>
+      </w:pPr>
+    </w:p>
+    <w:p>
+      <w:pPr>
+        <w:shd w:val="clear" w:color="auto" w:fill="1F1F1F"/>
+        <w:spacing w:after="0" w:line="285" w:lineRule="atLeast"/>
+        <w:rPr>
+          <w:rFonts w:ascii="Consolas" w:eastAsia="Times New Roman" w:hAnsi="Consolas" w:cs="Times New Roman"/>
+          <w:color w:val="CCCCCC"/>
+          <w:sz w:val="21"/>
+          <w:szCs w:val="21"/>
+          <w:lang w:eastAsia="pt-BR"/>
+        </w:rPr>
+      </w:pPr>
+      <w:proofErr w:type="spellStart"/>
+      <w:proofErr w:type="gramStart"/>
+      <w:r>
+        <w:rPr>
+          <w:rFonts w:ascii="Consolas" w:eastAsia="Times New Roman" w:hAnsi="Consolas" w:cs="Times New Roman"/>
+          <w:color w:val="9CDCFE"/>
+          <w:sz w:val="21"/>
+          <w:szCs w:val="21"/>
+          <w:lang w:eastAsia="pt-BR"/>
+        </w:rPr>
+        <w:t>router</w:t>
+      </w:r>
+      <w:proofErr w:type="spellEnd"/>
+      <w:proofErr w:type="gramEnd"/>
+      <w:r>
+        <w:rPr>
+          <w:rFonts w:ascii="Consolas" w:eastAsia="Times New Roman" w:hAnsi="Consolas" w:cs="Times New Roman"/>
+          <w:color w:val="CCCCCC"/>
+          <w:sz w:val="21"/>
+          <w:szCs w:val="21"/>
+          <w:lang w:eastAsia="pt-BR"/>
+        </w:rPr>
+        <w:t xml:space="preserve"> </w:t>
+      </w:r>
+      <w:r>
+        <w:rPr>
+          <w:rFonts w:ascii="Consolas" w:eastAsia="Times New Roman" w:hAnsi="Consolas" w:cs="Times New Roman"/>
+          <w:color w:val="D4D4D4"/>
+          <w:sz w:val="21"/>
+          <w:szCs w:val="21"/>
+          <w:lang w:eastAsia="pt-BR"/>
+        </w:rPr>
+        <w:t>=</w:t>
+      </w:r>
+      <w:r>
+        <w:rPr>
+          <w:rFonts w:ascii="Consolas" w:eastAsia="Times New Roman" w:hAnsi="Consolas" w:cs="Times New Roman"/>
+          <w:color w:val="CCCCCC"/>
+          <w:sz w:val="21"/>
+          <w:szCs w:val="21"/>
+          <w:lang w:eastAsia="pt-BR"/>
+        </w:rPr>
+        <w:t xml:space="preserve"> </w:t>
+      </w:r>
+      <w:proofErr w:type="spellStart"/>
+      <w:r>
+        <w:rPr>
+          <w:rFonts w:ascii="Consolas" w:eastAsia="Times New Roman" w:hAnsi="Consolas" w:cs="Times New Roman"/>
+          <w:color w:val="4EC9B0"/>
+          <w:sz w:val="21"/>
+          <w:szCs w:val="21"/>
+          <w:lang w:eastAsia="pt-BR"/>
+        </w:rPr>
+        <w:t>routers</w:t>
+      </w:r>
+      <w:r>
+        <w:rPr>
+          <w:rFonts w:ascii="Consolas" w:eastAsia="Times New Roman" w:hAnsi="Consolas" w:cs="Times New Roman"/>
+          <w:color w:val="CCCCCC"/>
+          <w:sz w:val="21"/>
+          <w:szCs w:val="21"/>
+          <w:lang w:eastAsia="pt-BR"/>
+        </w:rPr>
+        <w:t>.</w:t>
+      </w:r>
+      <w:r>
+        <w:rPr>
+          <w:rFonts w:ascii="Consolas" w:eastAsia="Times New Roman" w:hAnsi="Consolas" w:cs="Times New Roman"/>
+          <w:color w:val="4EC9B0"/>
+          <w:sz w:val="21"/>
+          <w:szCs w:val="21"/>
+          <w:lang w:eastAsia="pt-BR"/>
+        </w:rPr>
+        <w:t>DefaultRouter</w:t>
+      </w:r>
+      <w:proofErr w:type="spellEnd"/>
+      <w:r>
+        <w:rPr>
+          <w:rFonts w:ascii="Consolas" w:eastAsia="Times New Roman" w:hAnsi="Consolas" w:cs="Times New Roman"/>
+          <w:color w:val="CCCCCC"/>
+          <w:sz w:val="21"/>
+          <w:szCs w:val="21"/>
+          <w:lang w:eastAsia="pt-BR"/>
+        </w:rPr>
+        <w:t>()</w:t>
+      </w:r>
+    </w:p>
+    <w:p>
+      <w:pPr>
+        <w:shd w:val="clear" w:color="auto" w:fill="1F1F1F"/>
+        <w:spacing w:after="0" w:line="285" w:lineRule="atLeast"/>
+        <w:rPr>
+          <w:rFonts w:ascii="Consolas" w:eastAsia="Times New Roman" w:hAnsi="Consolas" w:cs="Times New Roman"/>
+          <w:color w:val="CCCCCC"/>
+          <w:sz w:val="21"/>
+          <w:szCs w:val="21"/>
+          <w:lang w:eastAsia="pt-BR"/>
+        </w:rPr>
+      </w:pPr>
+      <w:proofErr w:type="spellStart"/>
+      <w:r>
+        <w:rPr>
+          <w:rFonts w:ascii="Consolas" w:eastAsia="Times New Roman" w:hAnsi="Consolas" w:cs="Times New Roman"/>
+          <w:color w:val="9CDCFE"/>
+          <w:sz w:val="21"/>
+          <w:szCs w:val="21"/>
+          <w:lang w:eastAsia="pt-BR"/>
+        </w:rPr>
+        <w:t>router</w:t>
+      </w:r>
+      <w:r>
+        <w:rPr>
+          <w:rFonts w:ascii="Consolas" w:eastAsia="Times New Roman" w:hAnsi="Consolas" w:cs="Times New Roman"/>
+          <w:color w:val="CCCCCC"/>
+          <w:sz w:val="21"/>
+          <w:szCs w:val="21"/>
+          <w:lang w:eastAsia="pt-BR"/>
+        </w:rPr>
+        <w:t>.</w:t>
+      </w:r>
+      <w:r>
+        <w:rPr>
+          <w:rFonts w:ascii="Consolas" w:eastAsia="Times New Roman" w:hAnsi="Consolas" w:cs="Times New Roman"/>
+          <w:color w:val="DCDCAA"/>
+          <w:sz w:val="21"/>
+          <w:szCs w:val="21"/>
+          <w:lang w:eastAsia="pt-BR"/>
+        </w:rPr>
+        <w:t>register</w:t>
+      </w:r>
+      <w:proofErr w:type="spellEnd"/>
+      <w:r>
+        <w:rPr>
+          <w:rFonts w:ascii="Consolas" w:eastAsia="Times New Roman" w:hAnsi="Consolas" w:cs="Times New Roman"/>
+          <w:color w:val="CCCCCC"/>
+          <w:sz w:val="21"/>
+          <w:szCs w:val="21"/>
+          <w:lang w:eastAsia="pt-BR"/>
+        </w:rPr>
+        <w:t>(</w:t>
+      </w:r>
+      <w:r>
+        <w:rPr>
+          <w:rFonts w:ascii="Consolas" w:eastAsia="Times New Roman" w:hAnsi="Consolas" w:cs="Times New Roman"/>
+          <w:color w:val="CE9178"/>
+          <w:sz w:val="21"/>
+          <w:szCs w:val="21"/>
+          <w:lang w:eastAsia="pt-BR"/>
+        </w:rPr>
+        <w:t>'</w:t>
+      </w:r>
+      <w:proofErr w:type="spellStart"/>
+      <w:r>
+        <w:rPr>
+          <w:rFonts w:ascii="Consolas" w:eastAsia="Times New Roman" w:hAnsi="Consolas" w:cs="Times New Roman"/>
+          <w:color w:val="CE9178"/>
+          <w:sz w:val="21"/>
+          <w:szCs w:val="21"/>
+          <w:lang w:eastAsia="pt-BR"/>
+        </w:rPr>
+        <w:t>pontoturistico</w:t>
+      </w:r>
+      <w:proofErr w:type="spellEnd"/>
+      <w:r>
+        <w:rPr>
+          <w:rFonts w:ascii="Consolas" w:eastAsia="Times New Roman" w:hAnsi="Consolas" w:cs="Times New Roman"/>
+          <w:color w:val="CE9178"/>
+          <w:sz w:val="21"/>
+          <w:szCs w:val="21"/>
+          <w:lang w:eastAsia="pt-BR"/>
+        </w:rPr>
+        <w:t>'</w:t>
+      </w:r>
+      <w:r>
+        <w:rPr>
+          <w:rFonts w:ascii="Consolas" w:eastAsia="Times New Roman" w:hAnsi="Consolas" w:cs="Times New Roman"/>
+          <w:color w:val="CCCCCC"/>
+          <w:sz w:val="21"/>
+          <w:szCs w:val="21"/>
+          <w:lang w:eastAsia="pt-BR"/>
+        </w:rPr>
+        <w:t xml:space="preserve">, </w:t>
+      </w:r>
+      <w:proofErr w:type="spellStart"/>
+      <w:r>
+        <w:rPr>
+          <w:rFonts w:ascii="Consolas" w:eastAsia="Times New Roman" w:hAnsi="Consolas" w:cs="Times New Roman"/>
+          <w:color w:val="4EC9B0"/>
+          <w:sz w:val="21"/>
+          <w:szCs w:val="21"/>
+          <w:lang w:eastAsia="pt-BR"/>
+        </w:rPr>
+        <w:t>PontoTuristicoViewSet</w:t>
+      </w:r>
+      <w:proofErr w:type="spellEnd"/>
+      <w:r>
+        <w:rPr>
+          <w:rFonts w:ascii="Consolas" w:eastAsia="Times New Roman" w:hAnsi="Consolas" w:cs="Times New Roman"/>
+          <w:color w:val="CCCCCC"/>
+          <w:sz w:val="21"/>
+          <w:szCs w:val="21"/>
+          <w:lang w:eastAsia="pt-BR"/>
+        </w:rPr>
+        <w:t>)</w:t>
+      </w:r>
+    </w:p>
+    <w:p>
+      <w:pPr>
+        <w:shd w:val="clear" w:color="auto" w:fill="1F1F1F"/>
+        <w:spacing w:after="0" w:line="285" w:lineRule="atLeast"/>
+        <w:rPr>
+          <w:rFonts w:ascii="Consolas" w:eastAsia="Times New Roman" w:hAnsi="Consolas" w:cs="Times New Roman"/>
+          <w:color w:val="CCCCCC"/>
+          <w:sz w:val="21"/>
+          <w:szCs w:val="21"/>
+          <w:lang w:eastAsia="pt-BR"/>
+        </w:rPr>
+      </w:pPr>
+    </w:p>
+    <w:p>
+      <w:pPr>
+        <w:shd w:val="clear" w:color="auto" w:fill="1F1F1F"/>
+        <w:spacing w:after="0" w:line="285" w:lineRule="atLeast"/>
+        <w:rPr>
+          <w:rFonts w:ascii="Consolas" w:eastAsia="Times New Roman" w:hAnsi="Consolas" w:cs="Times New Roman"/>
+          <w:color w:val="CCCCCC"/>
+          <w:sz w:val="21"/>
+          <w:szCs w:val="21"/>
+          <w:lang w:eastAsia="pt-BR"/>
+        </w:rPr>
+      </w:pPr>
+      <w:proofErr w:type="spellStart"/>
+      <w:proofErr w:type="gramStart"/>
+      <w:r>
+        <w:rPr>
+          <w:rFonts w:ascii="Consolas" w:eastAsia="Times New Roman" w:hAnsi="Consolas" w:cs="Times New Roman"/>
+          <w:color w:val="9CDCFE"/>
+          <w:sz w:val="21"/>
+          <w:szCs w:val="21"/>
+          <w:lang w:eastAsia="pt-BR"/>
+        </w:rPr>
+        <w:t>urlpatterns</w:t>
+      </w:r>
+      <w:proofErr w:type="spellEnd"/>
+      <w:proofErr w:type="gramEnd"/>
+      <w:r>
+        <w:rPr>
+          <w:rFonts w:ascii="Consolas" w:eastAsia="Times New Roman" w:hAnsi="Consolas" w:cs="Times New Roman"/>
+          <w:color w:val="CCCCCC"/>
+          <w:sz w:val="21"/>
+          <w:szCs w:val="21"/>
+          <w:lang w:eastAsia="pt-BR"/>
+        </w:rPr>
+        <w:t xml:space="preserve"> </w:t>
+      </w:r>
+      <w:r>
+        <w:rPr>
+          <w:rFonts w:ascii="Consolas" w:eastAsia="Times New Roman" w:hAnsi="Consolas" w:cs="Times New Roman"/>
+          <w:color w:val="D4D4D4"/>
+          <w:sz w:val="21"/>
+          <w:szCs w:val="21"/>
+          <w:lang w:eastAsia="pt-BR"/>
+        </w:rPr>
+        <w:t>=</w:t>
+      </w:r>
+      <w:r>
+        <w:rPr>
+          <w:rFonts w:ascii="Consolas" w:eastAsia="Times New Roman" w:hAnsi="Consolas" w:cs="Times New Roman"/>
+          <w:color w:val="CCCCCC"/>
+          <w:sz w:val="21"/>
+          <w:szCs w:val="21"/>
+          <w:lang w:eastAsia="pt-BR"/>
+        </w:rPr>
+        <w:t xml:space="preserve"> [</w:t>
+      </w:r>
+    </w:p>
+    <w:p>
+      <w:pPr>
+        <w:shd w:val="clear" w:color="auto" w:fill="1F1F1F"/>
+        <w:spacing w:after="0" w:line="285" w:lineRule="atLeast"/>
+        <w:rPr>
+          <w:rFonts w:ascii="Consolas" w:eastAsia="Times New Roman" w:hAnsi="Consolas" w:cs="Times New Roman"/>
+          <w:color w:val="CCCCCC"/>
+          <w:sz w:val="21"/>
+          <w:szCs w:val="21"/>
+          <w:lang w:eastAsia="pt-BR"/>
+        </w:rPr>
+      </w:pPr>
+      <w:r>
+        <w:rPr>
+          <w:rFonts w:ascii="Consolas" w:eastAsia="Times New Roman" w:hAnsi="Consolas" w:cs="Times New Roman"/>
+          <w:color w:val="CCCCCC"/>
+          <w:sz w:val="21"/>
+          <w:szCs w:val="21"/>
+          <w:lang w:eastAsia="pt-BR"/>
+        </w:rPr>
+        <w:t xml:space="preserve">    </w:t>
+      </w:r>
+      <w:proofErr w:type="gramStart"/>
+      <w:r>
+        <w:rPr>
+          <w:rFonts w:ascii="Consolas" w:eastAsia="Times New Roman" w:hAnsi="Consolas" w:cs="Times New Roman"/>
+          <w:color w:val="DCDCAA"/>
+          <w:sz w:val="21"/>
+          <w:szCs w:val="21"/>
+          <w:lang w:eastAsia="pt-BR"/>
+        </w:rPr>
+        <w:t>path</w:t>
+      </w:r>
+      <w:r>
+        <w:rPr>
+          <w:rFonts w:ascii="Consolas" w:eastAsia="Times New Roman" w:hAnsi="Consolas" w:cs="Times New Roman"/>
+          <w:color w:val="CCCCCC"/>
+          <w:sz w:val="21"/>
+          <w:szCs w:val="21"/>
+          <w:lang w:eastAsia="pt-BR"/>
+        </w:rPr>
+        <w:t>(</w:t>
+      </w:r>
+      <w:proofErr w:type="gramEnd"/>
+      <w:r>
+        <w:rPr>
+          <w:rFonts w:ascii="Consolas" w:eastAsia="Times New Roman" w:hAnsi="Consolas" w:cs="Times New Roman"/>
+          <w:color w:val="CE9178"/>
+          <w:sz w:val="21"/>
+          <w:szCs w:val="21"/>
+          <w:lang w:eastAsia="pt-BR"/>
+        </w:rPr>
+        <w:t>''</w:t>
+      </w:r>
+      <w:r>
+        <w:rPr>
+          <w:rFonts w:ascii="Consolas" w:eastAsia="Times New Roman" w:hAnsi="Consolas" w:cs="Times New Roman"/>
+          <w:color w:val="CCCCCC"/>
+          <w:sz w:val="21"/>
+          <w:szCs w:val="21"/>
+          <w:lang w:eastAsia="pt-BR"/>
+        </w:rPr>
+        <w:t xml:space="preserve">, </w:t>
+      </w:r>
+      <w:r>
+        <w:rPr>
+          <w:rFonts w:ascii="Consolas" w:eastAsia="Times New Roman" w:hAnsi="Consolas" w:cs="Times New Roman"/>
+          <w:color w:val="DCDCAA"/>
+          <w:sz w:val="21"/>
+          <w:szCs w:val="21"/>
+          <w:lang w:eastAsia="pt-BR"/>
+        </w:rPr>
+        <w:t>include</w:t>
+      </w:r>
+      <w:r>
+        <w:rPr>
+          <w:rFonts w:ascii="Consolas" w:eastAsia="Times New Roman" w:hAnsi="Consolas" w:cs="Times New Roman"/>
+          <w:color w:val="CCCCCC"/>
+          <w:sz w:val="21"/>
+          <w:szCs w:val="21"/>
+          <w:lang w:eastAsia="pt-BR"/>
+        </w:rPr>
+        <w:t>(</w:t>
+      </w:r>
+      <w:proofErr w:type="spellStart"/>
+      <w:r>
+        <w:rPr>
+          <w:rFonts w:ascii="Consolas" w:eastAsia="Times New Roman" w:hAnsi="Consolas" w:cs="Times New Roman"/>
+          <w:color w:val="9CDCFE"/>
+          <w:sz w:val="21"/>
+          <w:szCs w:val="21"/>
+          <w:lang w:eastAsia="pt-BR"/>
+        </w:rPr>
+        <w:t>router</w:t>
+      </w:r>
+      <w:r>
+        <w:rPr>
+          <w:rFonts w:ascii="Consolas" w:eastAsia="Times New Roman" w:hAnsi="Consolas" w:cs="Times New Roman"/>
+          <w:color w:val="CCCCCC"/>
+          <w:sz w:val="21"/>
+          <w:szCs w:val="21"/>
+          <w:lang w:eastAsia="pt-BR"/>
+        </w:rPr>
+        <w:t>.</w:t>
+      </w:r>
+      <w:r>
+        <w:rPr>
+          <w:rFonts w:ascii="Consolas" w:eastAsia="Times New Roman" w:hAnsi="Consolas" w:cs="Times New Roman"/>
+          <w:color w:val="9CDCFE"/>
+          <w:sz w:val="21"/>
+          <w:szCs w:val="21"/>
+          <w:lang w:eastAsia="pt-BR"/>
+        </w:rPr>
+        <w:t>urls</w:t>
+      </w:r>
+      <w:proofErr w:type="spellEnd"/>
+      <w:r>
+        <w:rPr>
+          <w:rFonts w:ascii="Consolas" w:eastAsia="Times New Roman" w:hAnsi="Consolas" w:cs="Times New Roman"/>
+          <w:color w:val="CCCCCC"/>
+          <w:sz w:val="21"/>
+          <w:szCs w:val="21"/>
+          <w:lang w:eastAsia="pt-BR"/>
+        </w:rPr>
+        <w:t>)),</w:t>
+      </w:r>
+    </w:p>
+    <w:p>
+      <w:pPr>
+        <w:shd w:val="clear" w:color="auto" w:fill="1F1F1F"/>
+        <w:spacing w:after="0" w:line="285" w:lineRule="atLeast"/>
+        <w:rPr>
+          <w:rFonts w:ascii="Consolas" w:eastAsia="Times New Roman" w:hAnsi="Consolas" w:cs="Times New Roman"/>
+          <w:color w:val="CCCCCC"/>
+          <w:sz w:val="21"/>
+          <w:szCs w:val="21"/>
+          <w:lang w:eastAsia="pt-BR"/>
+        </w:rPr>
+      </w:pPr>
+      <w:r>
+        <w:rPr>
+          <w:rFonts w:ascii="Consolas" w:eastAsia="Times New Roman" w:hAnsi="Consolas" w:cs="Times New Roman"/>
+          <w:color w:val="CCCCCC"/>
+          <w:sz w:val="21"/>
+          <w:szCs w:val="21"/>
+          <w:lang w:eastAsia="pt-BR"/>
+        </w:rPr>
+        <w:t xml:space="preserve">    </w:t>
+      </w:r>
+      <w:proofErr w:type="gramStart"/>
+      <w:r>
+        <w:rPr>
+          <w:rFonts w:ascii="Consolas" w:eastAsia="Times New Roman" w:hAnsi="Consolas" w:cs="Times New Roman"/>
+          <w:color w:val="DCDCAA"/>
+          <w:sz w:val="21"/>
+          <w:szCs w:val="21"/>
+          <w:lang w:eastAsia="pt-BR"/>
+        </w:rPr>
+        <w:t>path</w:t>
+      </w:r>
+      <w:r>
+        <w:rPr>
+          <w:rFonts w:ascii="Consolas" w:eastAsia="Times New Roman" w:hAnsi="Consolas" w:cs="Times New Roman"/>
+          <w:color w:val="CCCCCC"/>
+          <w:sz w:val="21"/>
+          <w:szCs w:val="21"/>
+          <w:lang w:eastAsia="pt-BR"/>
+        </w:rPr>
+        <w:t>(</w:t>
+      </w:r>
+      <w:proofErr w:type="gramEnd"/>
+      <w:r>
+        <w:rPr>
+          <w:rFonts w:ascii="Consolas" w:eastAsia="Times New Roman" w:hAnsi="Consolas" w:cs="Times New Roman"/>
+          <w:color w:val="CE9178"/>
+          <w:sz w:val="21"/>
+          <w:szCs w:val="21"/>
+          <w:lang w:eastAsia="pt-BR"/>
+        </w:rPr>
+        <w:t>'</w:t>
+      </w:r>
+      <w:proofErr w:type="spellStart"/>
+      <w:r>
+        <w:rPr>
+          <w:rFonts w:ascii="Consolas" w:eastAsia="Times New Roman" w:hAnsi="Consolas" w:cs="Times New Roman"/>
+          <w:color w:val="CE9178"/>
+          <w:sz w:val="21"/>
+          <w:szCs w:val="21"/>
+          <w:lang w:eastAsia="pt-BR"/>
+        </w:rPr>
+        <w:t>admin</w:t>
+      </w:r>
+      <w:proofErr w:type="spellEnd"/>
+      <w:r>
+        <w:rPr>
+          <w:rFonts w:ascii="Consolas" w:eastAsia="Times New Roman" w:hAnsi="Consolas" w:cs="Times New Roman"/>
+          <w:color w:val="CE9178"/>
+          <w:sz w:val="21"/>
+          <w:szCs w:val="21"/>
+          <w:lang w:eastAsia="pt-BR"/>
+        </w:rPr>
+        <w:t>/'</w:t>
+      </w:r>
+      <w:r>
+        <w:rPr>
+          <w:rFonts w:ascii="Consolas" w:eastAsia="Times New Roman" w:hAnsi="Consolas" w:cs="Times New Roman"/>
+          <w:color w:val="CCCCCC"/>
+          <w:sz w:val="21"/>
+          <w:szCs w:val="21"/>
+          <w:lang w:eastAsia="pt-BR"/>
+        </w:rPr>
+        <w:t xml:space="preserve">, </w:t>
+      </w:r>
+      <w:proofErr w:type="spellStart"/>
+      <w:r>
+        <w:rPr>
+          <w:rFonts w:ascii="Consolas" w:eastAsia="Times New Roman" w:hAnsi="Consolas" w:cs="Times New Roman"/>
+          <w:color w:val="4EC9B0"/>
+          <w:sz w:val="21"/>
+          <w:szCs w:val="21"/>
+          <w:lang w:eastAsia="pt-BR"/>
+        </w:rPr>
+        <w:t>admin</w:t>
+      </w:r>
+      <w:r>
+        <w:rPr>
+          <w:rFonts w:ascii="Consolas" w:eastAsia="Times New Roman" w:hAnsi="Consolas" w:cs="Times New Roman"/>
+          <w:color w:val="CCCCCC"/>
+          <w:sz w:val="21"/>
+          <w:szCs w:val="21"/>
+          <w:lang w:eastAsia="pt-BR"/>
+        </w:rPr>
+        <w:t>.</w:t>
+      </w:r>
+      <w:r>
+        <w:rPr>
+          <w:rFonts w:ascii="Consolas" w:eastAsia="Times New Roman" w:hAnsi="Consolas" w:cs="Times New Roman"/>
+          <w:color w:val="9CDCFE"/>
+          <w:sz w:val="21"/>
+          <w:szCs w:val="21"/>
+          <w:lang w:eastAsia="pt-BR"/>
+        </w:rPr>
+        <w:t>site</w:t>
+      </w:r>
+      <w:r>
+        <w:rPr>
+          <w:rFonts w:ascii="Consolas" w:eastAsia="Times New Roman" w:hAnsi="Consolas" w:cs="Times New Roman"/>
+          <w:color w:val="CCCCCC"/>
+          <w:sz w:val="21"/>
+          <w:szCs w:val="21"/>
+          <w:lang w:eastAsia="pt-BR"/>
+        </w:rPr>
+        <w:t>.</w:t>
+      </w:r>
+      <w:r>
+        <w:rPr>
+          <w:rFonts w:ascii="Consolas" w:eastAsia="Times New Roman" w:hAnsi="Consolas" w:cs="Times New Roman"/>
+          <w:color w:val="9CDCFE"/>
+          <w:sz w:val="21"/>
+          <w:szCs w:val="21"/>
+          <w:lang w:eastAsia="pt-BR"/>
+        </w:rPr>
+        <w:t>urls</w:t>
+      </w:r>
+      <w:proofErr w:type="spellEnd"/>
+      <w:r>
+        <w:rPr>
+          <w:rFonts w:ascii="Consolas" w:eastAsia="Times New Roman" w:hAnsi="Consolas" w:cs="Times New Roman"/>
+          <w:color w:val="CCCCCC"/>
+          <w:sz w:val="21"/>
+          <w:szCs w:val="21"/>
+          <w:lang w:eastAsia="pt-BR"/>
+        </w:rPr>
+        <w:t>),</w:t>
+      </w:r>
+    </w:p>
+    <w:p>
+      <w:pPr>
+        <w:shd w:val="clear" w:color="auto" w:fill="1F1F1F"/>
+        <w:spacing w:after="0" w:line="285" w:lineRule="atLeast"/>
+        <w:rPr>
+          <w:rFonts w:ascii="Consolas" w:eastAsia="Times New Roman" w:hAnsi="Consolas" w:cs="Times New Roman"/>
+          <w:color w:val="CCCCCC"/>
+          <w:sz w:val="21"/>
+          <w:szCs w:val="21"/>
+          <w:lang w:eastAsia="pt-BR"/>
+        </w:rPr>
+      </w:pPr>
+      <w:r>
+        <w:rPr>
+          <w:rFonts w:ascii="Consolas" w:eastAsia="Times New Roman" w:hAnsi="Consolas" w:cs="Times New Roman"/>
+          <w:color w:val="CCCCCC"/>
+          <w:sz w:val="21"/>
+          <w:szCs w:val="21"/>
+          <w:lang w:eastAsia="pt-BR"/>
+        </w:rPr>
+        <w:t>]</w:t>
+      </w:r>
+    </w:p>
+    <w:p/>
+    <w:p/>
+    <w:p/>
+    <w:p/>
+    <w:p/>
+    <w:p>
+      <w:r>
+        <w:lastRenderedPageBreak/>
+        <w:t>Na pasta API de cada uma das aplicações, pelo que entendi, vamos ter isso:</w:t>
+      </w:r>
+    </w:p>
+    <w:p>
+      <w:r>
+        <w:t>Arquivo viewsets.py</w:t>
+      </w:r>
+    </w:p>
+    <w:p>
+      <w:pPr>
+        <w:shd w:val="clear" w:color="auto" w:fill="1F1F1F"/>
+        <w:spacing w:after="0" w:line="285" w:lineRule="atLeast"/>
+        <w:rPr>
+          <w:rFonts w:ascii="Consolas" w:eastAsia="Times New Roman" w:hAnsi="Consolas" w:cs="Times New Roman"/>
+          <w:color w:val="CCCCCC"/>
+          <w:sz w:val="21"/>
+          <w:szCs w:val="21"/>
+          <w:lang w:eastAsia="pt-BR"/>
+        </w:rPr>
+      </w:pPr>
+      <w:proofErr w:type="spellStart"/>
+      <w:proofErr w:type="gramStart"/>
+      <w:r>
+        <w:rPr>
+          <w:rFonts w:ascii="Consolas" w:eastAsia="Times New Roman" w:hAnsi="Consolas" w:cs="Times New Roman"/>
+          <w:color w:val="C586C0"/>
+          <w:sz w:val="21"/>
+          <w:szCs w:val="21"/>
+          <w:lang w:eastAsia="pt-BR"/>
+        </w:rPr>
+        <w:t>from</w:t>
+      </w:r>
+      <w:proofErr w:type="spellEnd"/>
+      <w:proofErr w:type="gramEnd"/>
+      <w:r>
+        <w:rPr>
+          <w:rFonts w:ascii="Consolas" w:eastAsia="Times New Roman" w:hAnsi="Consolas" w:cs="Times New Roman"/>
+          <w:color w:val="CCCCCC"/>
+          <w:sz w:val="21"/>
+          <w:szCs w:val="21"/>
+          <w:lang w:eastAsia="pt-BR"/>
+        </w:rPr>
+        <w:t xml:space="preserve"> </w:t>
+      </w:r>
+      <w:proofErr w:type="spellStart"/>
+      <w:r>
+        <w:rPr>
+          <w:rFonts w:ascii="Consolas" w:eastAsia="Times New Roman" w:hAnsi="Consolas" w:cs="Times New Roman"/>
+          <w:color w:val="4EC9B0"/>
+          <w:sz w:val="21"/>
+          <w:szCs w:val="21"/>
+          <w:lang w:eastAsia="pt-BR"/>
+        </w:rPr>
+        <w:t>rest_framework</w:t>
+      </w:r>
+      <w:r>
+        <w:rPr>
+          <w:rFonts w:ascii="Consolas" w:eastAsia="Times New Roman" w:hAnsi="Consolas" w:cs="Times New Roman"/>
+          <w:color w:val="CCCCCC"/>
+          <w:sz w:val="21"/>
+          <w:szCs w:val="21"/>
+          <w:lang w:eastAsia="pt-BR"/>
+        </w:rPr>
+        <w:t>.</w:t>
+      </w:r>
+      <w:r>
+        <w:rPr>
+          <w:rFonts w:ascii="Consolas" w:eastAsia="Times New Roman" w:hAnsi="Consolas" w:cs="Times New Roman"/>
+          <w:color w:val="4EC9B0"/>
+          <w:sz w:val="21"/>
+          <w:szCs w:val="21"/>
+          <w:lang w:eastAsia="pt-BR"/>
+        </w:rPr>
+        <w:t>viewsets</w:t>
+      </w:r>
+      <w:proofErr w:type="spellEnd"/>
+      <w:r>
+        <w:rPr>
+          <w:rFonts w:ascii="Consolas" w:eastAsia="Times New Roman" w:hAnsi="Consolas" w:cs="Times New Roman"/>
+          <w:color w:val="CCCCCC"/>
+          <w:sz w:val="21"/>
+          <w:szCs w:val="21"/>
+          <w:lang w:eastAsia="pt-BR"/>
+        </w:rPr>
+        <w:t xml:space="preserve"> </w:t>
+      </w:r>
+      <w:proofErr w:type="spellStart"/>
+      <w:r>
+        <w:rPr>
+          <w:rFonts w:ascii="Consolas" w:eastAsia="Times New Roman" w:hAnsi="Consolas" w:cs="Times New Roman"/>
+          <w:color w:val="C586C0"/>
+          <w:sz w:val="21"/>
+          <w:szCs w:val="21"/>
+          <w:lang w:eastAsia="pt-BR"/>
+        </w:rPr>
+        <w:t>import</w:t>
+      </w:r>
+      <w:proofErr w:type="spellEnd"/>
+      <w:r>
+        <w:rPr>
+          <w:rFonts w:ascii="Consolas" w:eastAsia="Times New Roman" w:hAnsi="Consolas" w:cs="Times New Roman"/>
+          <w:color w:val="CCCCCC"/>
+          <w:sz w:val="21"/>
+          <w:szCs w:val="21"/>
+          <w:lang w:eastAsia="pt-BR"/>
+        </w:rPr>
+        <w:t xml:space="preserve"> </w:t>
+      </w:r>
+      <w:proofErr w:type="spellStart"/>
+      <w:r>
+        <w:rPr>
+          <w:rFonts w:ascii="Consolas" w:eastAsia="Times New Roman" w:hAnsi="Consolas" w:cs="Times New Roman"/>
+          <w:color w:val="4EC9B0"/>
+          <w:sz w:val="21"/>
+          <w:szCs w:val="21"/>
+          <w:lang w:eastAsia="pt-BR"/>
+        </w:rPr>
+        <w:t>ModelViewSet</w:t>
+      </w:r>
+      <w:proofErr w:type="spellEnd"/>
+    </w:p>
+    <w:p>
+      <w:pPr>
+        <w:shd w:val="clear" w:color="auto" w:fill="1F1F1F"/>
+        <w:spacing w:after="0" w:line="285" w:lineRule="atLeast"/>
+        <w:rPr>
+          <w:rFonts w:ascii="Consolas" w:eastAsia="Times New Roman" w:hAnsi="Consolas" w:cs="Times New Roman"/>
+          <w:color w:val="CCCCCC"/>
+          <w:sz w:val="21"/>
+          <w:szCs w:val="21"/>
+          <w:lang w:eastAsia="pt-BR"/>
+        </w:rPr>
+      </w:pPr>
+      <w:proofErr w:type="spellStart"/>
+      <w:proofErr w:type="gramStart"/>
+      <w:r>
+        <w:rPr>
+          <w:rFonts w:ascii="Consolas" w:eastAsia="Times New Roman" w:hAnsi="Consolas" w:cs="Times New Roman"/>
+          <w:color w:val="C586C0"/>
+          <w:sz w:val="21"/>
+          <w:szCs w:val="21"/>
+          <w:lang w:eastAsia="pt-BR"/>
+        </w:rPr>
+        <w:t>from</w:t>
+      </w:r>
+      <w:proofErr w:type="spellEnd"/>
+      <w:proofErr w:type="gramEnd"/>
+      <w:r>
+        <w:rPr>
+          <w:rFonts w:ascii="Consolas" w:eastAsia="Times New Roman" w:hAnsi="Consolas" w:cs="Times New Roman"/>
+          <w:color w:val="CCCCCC"/>
+          <w:sz w:val="21"/>
+          <w:szCs w:val="21"/>
+          <w:lang w:eastAsia="pt-BR"/>
+        </w:rPr>
+        <w:t xml:space="preserve"> </w:t>
+      </w:r>
+      <w:proofErr w:type="spellStart"/>
+      <w:r>
+        <w:rPr>
+          <w:rFonts w:ascii="Consolas" w:eastAsia="Times New Roman" w:hAnsi="Consolas" w:cs="Times New Roman"/>
+          <w:color w:val="4EC9B0"/>
+          <w:sz w:val="21"/>
+          <w:szCs w:val="21"/>
+          <w:lang w:eastAsia="pt-BR"/>
+        </w:rPr>
+        <w:t>core</w:t>
+      </w:r>
+      <w:r>
+        <w:rPr>
+          <w:rFonts w:ascii="Consolas" w:eastAsia="Times New Roman" w:hAnsi="Consolas" w:cs="Times New Roman"/>
+          <w:color w:val="CCCCCC"/>
+          <w:sz w:val="21"/>
+          <w:szCs w:val="21"/>
+          <w:lang w:eastAsia="pt-BR"/>
+        </w:rPr>
+        <w:t>.</w:t>
+      </w:r>
+      <w:r>
+        <w:rPr>
+          <w:rFonts w:ascii="Consolas" w:eastAsia="Times New Roman" w:hAnsi="Consolas" w:cs="Times New Roman"/>
+          <w:color w:val="4EC9B0"/>
+          <w:sz w:val="21"/>
+          <w:szCs w:val="21"/>
+          <w:lang w:eastAsia="pt-BR"/>
+        </w:rPr>
+        <w:t>models</w:t>
+      </w:r>
+      <w:proofErr w:type="spellEnd"/>
+      <w:r>
+        <w:rPr>
+          <w:rFonts w:ascii="Consolas" w:eastAsia="Times New Roman" w:hAnsi="Consolas" w:cs="Times New Roman"/>
+          <w:color w:val="CCCCCC"/>
+          <w:sz w:val="21"/>
+          <w:szCs w:val="21"/>
+          <w:lang w:eastAsia="pt-BR"/>
+        </w:rPr>
+        <w:t xml:space="preserve"> </w:t>
+      </w:r>
+      <w:proofErr w:type="spellStart"/>
+      <w:r>
+        <w:rPr>
+          <w:rFonts w:ascii="Consolas" w:eastAsia="Times New Roman" w:hAnsi="Consolas" w:cs="Times New Roman"/>
+          <w:color w:val="C586C0"/>
+          <w:sz w:val="21"/>
+          <w:szCs w:val="21"/>
+          <w:lang w:eastAsia="pt-BR"/>
+        </w:rPr>
+        <w:t>import</w:t>
+      </w:r>
+      <w:proofErr w:type="spellEnd"/>
+      <w:r>
+        <w:rPr>
+          <w:rFonts w:ascii="Consolas" w:eastAsia="Times New Roman" w:hAnsi="Consolas" w:cs="Times New Roman"/>
+          <w:color w:val="CCCCCC"/>
+          <w:sz w:val="21"/>
+          <w:szCs w:val="21"/>
+          <w:lang w:eastAsia="pt-BR"/>
+        </w:rPr>
+        <w:t xml:space="preserve"> </w:t>
+      </w:r>
+      <w:proofErr w:type="spellStart"/>
+      <w:r>
+        <w:rPr>
+          <w:rFonts w:ascii="Consolas" w:eastAsia="Times New Roman" w:hAnsi="Consolas" w:cs="Times New Roman"/>
+          <w:color w:val="4EC9B0"/>
+          <w:sz w:val="21"/>
+          <w:szCs w:val="21"/>
+          <w:lang w:eastAsia="pt-BR"/>
+        </w:rPr>
+        <w:t>PontoTuristico</w:t>
+      </w:r>
+      <w:proofErr w:type="spellEnd"/>
+    </w:p>
+    <w:p>
+      <w:pPr>
+        <w:shd w:val="clear" w:color="auto" w:fill="1F1F1F"/>
+        <w:spacing w:after="0" w:line="285" w:lineRule="atLeast"/>
+        <w:rPr>
+          <w:rFonts w:ascii="Consolas" w:eastAsia="Times New Roman" w:hAnsi="Consolas" w:cs="Times New Roman"/>
+          <w:color w:val="CCCCCC"/>
+          <w:sz w:val="21"/>
+          <w:szCs w:val="21"/>
+          <w:lang w:eastAsia="pt-BR"/>
+        </w:rPr>
+      </w:pPr>
+      <w:proofErr w:type="spellStart"/>
+      <w:proofErr w:type="gramStart"/>
+      <w:r>
+        <w:rPr>
+          <w:rFonts w:ascii="Consolas" w:eastAsia="Times New Roman" w:hAnsi="Consolas" w:cs="Times New Roman"/>
+          <w:color w:val="C586C0"/>
+          <w:sz w:val="21"/>
+          <w:szCs w:val="21"/>
+          <w:lang w:eastAsia="pt-BR"/>
+        </w:rPr>
+        <w:t>from</w:t>
+      </w:r>
+      <w:proofErr w:type="spellEnd"/>
+      <w:r>
+        <w:rPr>
+          <w:rFonts w:ascii="Consolas" w:eastAsia="Times New Roman" w:hAnsi="Consolas" w:cs="Times New Roman"/>
+          <w:color w:val="CCCCCC"/>
+          <w:sz w:val="21"/>
+          <w:szCs w:val="21"/>
+          <w:lang w:eastAsia="pt-BR"/>
+        </w:rPr>
+        <w:t xml:space="preserve"> .</w:t>
+      </w:r>
+      <w:proofErr w:type="spellStart"/>
+      <w:r>
+        <w:rPr>
+          <w:rFonts w:ascii="Consolas" w:eastAsia="Times New Roman" w:hAnsi="Consolas" w:cs="Times New Roman"/>
+          <w:color w:val="4EC9B0"/>
+          <w:sz w:val="21"/>
+          <w:szCs w:val="21"/>
+          <w:lang w:eastAsia="pt-BR"/>
+        </w:rPr>
+        <w:t>serializers</w:t>
+      </w:r>
+      <w:proofErr w:type="spellEnd"/>
+      <w:proofErr w:type="gramEnd"/>
+      <w:r>
+        <w:rPr>
+          <w:rFonts w:ascii="Consolas" w:eastAsia="Times New Roman" w:hAnsi="Consolas" w:cs="Times New Roman"/>
+          <w:color w:val="CCCCCC"/>
+          <w:sz w:val="21"/>
+          <w:szCs w:val="21"/>
+          <w:lang w:eastAsia="pt-BR"/>
+        </w:rPr>
+        <w:t xml:space="preserve"> </w:t>
+      </w:r>
+      <w:proofErr w:type="spellStart"/>
+      <w:r>
+        <w:rPr>
+          <w:rFonts w:ascii="Consolas" w:eastAsia="Times New Roman" w:hAnsi="Consolas" w:cs="Times New Roman"/>
+          <w:color w:val="C586C0"/>
+          <w:sz w:val="21"/>
+          <w:szCs w:val="21"/>
+          <w:lang w:eastAsia="pt-BR"/>
+        </w:rPr>
+        <w:t>import</w:t>
+      </w:r>
+      <w:proofErr w:type="spellEnd"/>
+      <w:r>
+        <w:rPr>
+          <w:rFonts w:ascii="Consolas" w:eastAsia="Times New Roman" w:hAnsi="Consolas" w:cs="Times New Roman"/>
+          <w:color w:val="CCCCCC"/>
+          <w:sz w:val="21"/>
+          <w:szCs w:val="21"/>
+          <w:lang w:eastAsia="pt-BR"/>
+        </w:rPr>
+        <w:t xml:space="preserve"> </w:t>
+      </w:r>
+      <w:proofErr w:type="spellStart"/>
+      <w:r>
+        <w:rPr>
+          <w:rFonts w:ascii="Consolas" w:eastAsia="Times New Roman" w:hAnsi="Consolas" w:cs="Times New Roman"/>
+          <w:color w:val="4EC9B0"/>
+          <w:sz w:val="21"/>
+          <w:szCs w:val="21"/>
+          <w:lang w:eastAsia="pt-BR"/>
+        </w:rPr>
+        <w:t>PontoTuristicoSerializer</w:t>
+      </w:r>
+      <w:proofErr w:type="spellEnd"/>
+    </w:p>
+    <w:p>
+      <w:pPr>
+        <w:shd w:val="clear" w:color="auto" w:fill="1F1F1F"/>
+        <w:spacing w:after="0" w:line="285" w:lineRule="atLeast"/>
+        <w:rPr>
+          <w:rFonts w:ascii="Consolas" w:eastAsia="Times New Roman" w:hAnsi="Consolas" w:cs="Times New Roman"/>
+          <w:color w:val="CCCCCC"/>
+          <w:sz w:val="21"/>
+          <w:szCs w:val="21"/>
+          <w:lang w:eastAsia="pt-BR"/>
+        </w:rPr>
+      </w:pPr>
+    </w:p>
+    <w:p>
+      <w:pPr>
+        <w:shd w:val="clear" w:color="auto" w:fill="1F1F1F"/>
+        <w:spacing w:after="0" w:line="285" w:lineRule="atLeast"/>
+        <w:rPr>
+          <w:rFonts w:ascii="Consolas" w:eastAsia="Times New Roman" w:hAnsi="Consolas" w:cs="Times New Roman"/>
+          <w:color w:val="CCCCCC"/>
+          <w:sz w:val="21"/>
+          <w:szCs w:val="21"/>
+          <w:lang w:eastAsia="pt-BR"/>
+        </w:rPr>
+      </w:pPr>
+      <w:proofErr w:type="spellStart"/>
+      <w:proofErr w:type="gramStart"/>
+      <w:r>
+        <w:rPr>
+          <w:rFonts w:ascii="Consolas" w:eastAsia="Times New Roman" w:hAnsi="Consolas" w:cs="Times New Roman"/>
+          <w:color w:val="569CD6"/>
+          <w:sz w:val="21"/>
+          <w:szCs w:val="21"/>
+          <w:lang w:eastAsia="pt-BR"/>
+        </w:rPr>
+        <w:t>class</w:t>
+      </w:r>
+      <w:proofErr w:type="spellEnd"/>
+      <w:proofErr w:type="gramEnd"/>
+      <w:r>
+        <w:rPr>
+          <w:rFonts w:ascii="Consolas" w:eastAsia="Times New Roman" w:hAnsi="Consolas" w:cs="Times New Roman"/>
+          <w:color w:val="CCCCCC"/>
+          <w:sz w:val="21"/>
+          <w:szCs w:val="21"/>
+          <w:lang w:eastAsia="pt-BR"/>
+        </w:rPr>
+        <w:t xml:space="preserve"> </w:t>
+      </w:r>
+      <w:proofErr w:type="spellStart"/>
+      <w:r>
+        <w:rPr>
+          <w:rFonts w:ascii="Consolas" w:eastAsia="Times New Roman" w:hAnsi="Consolas" w:cs="Times New Roman"/>
+          <w:color w:val="4EC9B0"/>
+          <w:sz w:val="21"/>
+          <w:szCs w:val="21"/>
+          <w:lang w:eastAsia="pt-BR"/>
+        </w:rPr>
+        <w:t>PontoTuristicoViewSet</w:t>
+      </w:r>
+      <w:proofErr w:type="spellEnd"/>
+      <w:r>
+        <w:rPr>
+          <w:rFonts w:ascii="Consolas" w:eastAsia="Times New Roman" w:hAnsi="Consolas" w:cs="Times New Roman"/>
+          <w:color w:val="CCCCCC"/>
+          <w:sz w:val="21"/>
+          <w:szCs w:val="21"/>
+          <w:lang w:eastAsia="pt-BR"/>
+        </w:rPr>
+        <w:t>(</w:t>
+      </w:r>
+      <w:proofErr w:type="spellStart"/>
+      <w:r>
+        <w:rPr>
+          <w:rFonts w:ascii="Consolas" w:eastAsia="Times New Roman" w:hAnsi="Consolas" w:cs="Times New Roman"/>
+          <w:color w:val="4EC9B0"/>
+          <w:sz w:val="21"/>
+          <w:szCs w:val="21"/>
+          <w:lang w:eastAsia="pt-BR"/>
+        </w:rPr>
+        <w:t>ModelViewSet</w:t>
+      </w:r>
+      <w:proofErr w:type="spellEnd"/>
+      <w:r>
+        <w:rPr>
+          <w:rFonts w:ascii="Consolas" w:eastAsia="Times New Roman" w:hAnsi="Consolas" w:cs="Times New Roman"/>
+          <w:color w:val="CCCCCC"/>
+          <w:sz w:val="21"/>
+          <w:szCs w:val="21"/>
+          <w:lang w:eastAsia="pt-BR"/>
+        </w:rPr>
+        <w:t>):</w:t>
+      </w:r>
+    </w:p>
+    <w:p>
+      <w:pPr>
+        <w:shd w:val="clear" w:color="auto" w:fill="1F1F1F"/>
+        <w:spacing w:after="0" w:line="285" w:lineRule="atLeast"/>
+        <w:rPr>
+          <w:rFonts w:ascii="Consolas" w:eastAsia="Times New Roman" w:hAnsi="Consolas" w:cs="Times New Roman"/>
+          <w:color w:val="CCCCCC"/>
+          <w:sz w:val="21"/>
+          <w:szCs w:val="21"/>
+          <w:lang w:eastAsia="pt-BR"/>
+        </w:rPr>
+      </w:pPr>
+      <w:r>
+        <w:rPr>
+          <w:rFonts w:ascii="Consolas" w:eastAsia="Times New Roman" w:hAnsi="Consolas" w:cs="Times New Roman"/>
+          <w:color w:val="CCCCCC"/>
+          <w:sz w:val="21"/>
+          <w:szCs w:val="21"/>
+          <w:lang w:eastAsia="pt-BR"/>
+        </w:rPr>
+        <w:t xml:space="preserve">    </w:t>
+      </w:r>
+      <w:proofErr w:type="spellStart"/>
+      <w:proofErr w:type="gramStart"/>
+      <w:r>
+        <w:rPr>
+          <w:rFonts w:ascii="Consolas" w:eastAsia="Times New Roman" w:hAnsi="Consolas" w:cs="Times New Roman"/>
+          <w:color w:val="9CDCFE"/>
+          <w:sz w:val="21"/>
+          <w:szCs w:val="21"/>
+          <w:lang w:eastAsia="pt-BR"/>
+        </w:rPr>
+        <w:t>queryset</w:t>
+      </w:r>
+      <w:proofErr w:type="spellEnd"/>
+      <w:proofErr w:type="gramEnd"/>
+      <w:r>
+        <w:rPr>
+          <w:rFonts w:ascii="Consolas" w:eastAsia="Times New Roman" w:hAnsi="Consolas" w:cs="Times New Roman"/>
+          <w:color w:val="CCCCCC"/>
+          <w:sz w:val="21"/>
+          <w:szCs w:val="21"/>
+          <w:lang w:eastAsia="pt-BR"/>
+        </w:rPr>
+        <w:t xml:space="preserve"> </w:t>
+      </w:r>
+      <w:r>
+        <w:rPr>
+          <w:rFonts w:ascii="Consolas" w:eastAsia="Times New Roman" w:hAnsi="Consolas" w:cs="Times New Roman"/>
+          <w:color w:val="D4D4D4"/>
+          <w:sz w:val="21"/>
+          <w:szCs w:val="21"/>
+          <w:lang w:eastAsia="pt-BR"/>
+        </w:rPr>
+        <w:t>=</w:t>
+      </w:r>
+      <w:r>
+        <w:rPr>
+          <w:rFonts w:ascii="Consolas" w:eastAsia="Times New Roman" w:hAnsi="Consolas" w:cs="Times New Roman"/>
+          <w:color w:val="CCCCCC"/>
+          <w:sz w:val="21"/>
+          <w:szCs w:val="21"/>
+          <w:lang w:eastAsia="pt-BR"/>
+        </w:rPr>
+        <w:t xml:space="preserve"> </w:t>
+      </w:r>
+      <w:proofErr w:type="spellStart"/>
+      <w:r>
+        <w:rPr>
+          <w:rFonts w:ascii="Consolas" w:eastAsia="Times New Roman" w:hAnsi="Consolas" w:cs="Times New Roman"/>
+          <w:color w:val="4EC9B0"/>
+          <w:sz w:val="21"/>
+          <w:szCs w:val="21"/>
+          <w:lang w:eastAsia="pt-BR"/>
+        </w:rPr>
+        <w:t>PontoTuristico</w:t>
+      </w:r>
+      <w:r>
+        <w:rPr>
+          <w:rFonts w:ascii="Consolas" w:eastAsia="Times New Roman" w:hAnsi="Consolas" w:cs="Times New Roman"/>
+          <w:color w:val="CCCCCC"/>
+          <w:sz w:val="21"/>
+          <w:szCs w:val="21"/>
+          <w:lang w:eastAsia="pt-BR"/>
+        </w:rPr>
+        <w:t>.</w:t>
+      </w:r>
+      <w:r>
+        <w:rPr>
+          <w:rFonts w:ascii="Consolas" w:eastAsia="Times New Roman" w:hAnsi="Consolas" w:cs="Times New Roman"/>
+          <w:color w:val="9CDCFE"/>
+          <w:sz w:val="21"/>
+          <w:szCs w:val="21"/>
+          <w:lang w:eastAsia="pt-BR"/>
+        </w:rPr>
+        <w:t>objects</w:t>
+      </w:r>
+      <w:r>
+        <w:rPr>
+          <w:rFonts w:ascii="Consolas" w:eastAsia="Times New Roman" w:hAnsi="Consolas" w:cs="Times New Roman"/>
+          <w:color w:val="CCCCCC"/>
+          <w:sz w:val="21"/>
+          <w:szCs w:val="21"/>
+          <w:lang w:eastAsia="pt-BR"/>
+        </w:rPr>
+        <w:t>.</w:t>
+      </w:r>
+      <w:r>
+        <w:rPr>
+          <w:rFonts w:ascii="Consolas" w:eastAsia="Times New Roman" w:hAnsi="Consolas" w:cs="Times New Roman"/>
+          <w:color w:val="DCDCAA"/>
+          <w:sz w:val="21"/>
+          <w:szCs w:val="21"/>
+          <w:lang w:eastAsia="pt-BR"/>
+        </w:rPr>
+        <w:t>all</w:t>
+      </w:r>
+      <w:proofErr w:type="spellEnd"/>
+      <w:r>
+        <w:rPr>
+          <w:rFonts w:ascii="Consolas" w:eastAsia="Times New Roman" w:hAnsi="Consolas" w:cs="Times New Roman"/>
+          <w:color w:val="CCCCCC"/>
+          <w:sz w:val="21"/>
+          <w:szCs w:val="21"/>
+          <w:lang w:eastAsia="pt-BR"/>
+        </w:rPr>
+        <w:t>()</w:t>
+      </w:r>
+    </w:p>
+    <w:p>
+      <w:pPr>
+        <w:shd w:val="clear" w:color="auto" w:fill="1F1F1F"/>
+        <w:spacing w:after="0" w:line="285" w:lineRule="atLeast"/>
+        <w:rPr>
+          <w:rFonts w:ascii="Consolas" w:eastAsia="Times New Roman" w:hAnsi="Consolas" w:cs="Times New Roman"/>
+          <w:color w:val="CCCCCC"/>
+          <w:sz w:val="21"/>
+          <w:szCs w:val="21"/>
+          <w:lang w:eastAsia="pt-BR"/>
+        </w:rPr>
+      </w:pPr>
+      <w:r>
+        <w:rPr>
+          <w:rFonts w:ascii="Consolas" w:eastAsia="Times New Roman" w:hAnsi="Consolas" w:cs="Times New Roman"/>
+          <w:color w:val="CCCCCC"/>
+          <w:sz w:val="21"/>
+          <w:szCs w:val="21"/>
+          <w:lang w:eastAsia="pt-BR"/>
+        </w:rPr>
+        <w:t xml:space="preserve">    </w:t>
+      </w:r>
+      <w:proofErr w:type="spellStart"/>
+      <w:proofErr w:type="gramStart"/>
+      <w:r>
+        <w:rPr>
+          <w:rFonts w:ascii="Consolas" w:eastAsia="Times New Roman" w:hAnsi="Consolas" w:cs="Times New Roman"/>
+          <w:color w:val="9CDCFE"/>
+          <w:sz w:val="21"/>
+          <w:szCs w:val="21"/>
+          <w:lang w:eastAsia="pt-BR"/>
+        </w:rPr>
+        <w:t>serializer</w:t>
+      </w:r>
+      <w:proofErr w:type="gramEnd"/>
+      <w:r>
+        <w:rPr>
+          <w:rFonts w:ascii="Consolas" w:eastAsia="Times New Roman" w:hAnsi="Consolas" w:cs="Times New Roman"/>
+          <w:color w:val="9CDCFE"/>
+          <w:sz w:val="21"/>
+          <w:szCs w:val="21"/>
+          <w:lang w:eastAsia="pt-BR"/>
+        </w:rPr>
+        <w:t>_class</w:t>
+      </w:r>
+      <w:proofErr w:type="spellEnd"/>
+      <w:r>
+        <w:rPr>
+          <w:rFonts w:ascii="Consolas" w:eastAsia="Times New Roman" w:hAnsi="Consolas" w:cs="Times New Roman"/>
+          <w:color w:val="CCCCCC"/>
+          <w:sz w:val="21"/>
+          <w:szCs w:val="21"/>
+          <w:lang w:eastAsia="pt-BR"/>
+        </w:rPr>
+        <w:t xml:space="preserve"> </w:t>
+      </w:r>
+      <w:r>
+        <w:rPr>
+          <w:rFonts w:ascii="Consolas" w:eastAsia="Times New Roman" w:hAnsi="Consolas" w:cs="Times New Roman"/>
+          <w:color w:val="D4D4D4"/>
+          <w:sz w:val="21"/>
+          <w:szCs w:val="21"/>
+          <w:lang w:eastAsia="pt-BR"/>
+        </w:rPr>
+        <w:t>=</w:t>
+      </w:r>
+      <w:r>
+        <w:rPr>
+          <w:rFonts w:ascii="Consolas" w:eastAsia="Times New Roman" w:hAnsi="Consolas" w:cs="Times New Roman"/>
+          <w:color w:val="CCCCCC"/>
+          <w:sz w:val="21"/>
+          <w:szCs w:val="21"/>
+          <w:lang w:eastAsia="pt-BR"/>
+        </w:rPr>
+        <w:t xml:space="preserve"> </w:t>
+      </w:r>
+      <w:proofErr w:type="spellStart"/>
+      <w:r>
+        <w:rPr>
+          <w:rFonts w:ascii="Consolas" w:eastAsia="Times New Roman" w:hAnsi="Consolas" w:cs="Times New Roman"/>
+          <w:color w:val="4EC9B0"/>
+          <w:sz w:val="21"/>
+          <w:szCs w:val="21"/>
+          <w:lang w:eastAsia="pt-BR"/>
+        </w:rPr>
+        <w:t>PontoTuristicoSerializer</w:t>
+      </w:r>
+      <w:proofErr w:type="spellEnd"/>
+    </w:p>
+    <w:p/>
+    <w:p>
+      <w:r>
+        <w:t>No arquivo serializers.py</w:t>
+      </w:r>
+    </w:p>
+    <w:p>
+      <w:pPr>
+        <w:shd w:val="clear" w:color="auto" w:fill="1F1F1F"/>
+        <w:spacing w:after="0" w:line="285" w:lineRule="atLeast"/>
+        <w:rPr>
+          <w:rFonts w:ascii="Consolas" w:eastAsia="Times New Roman" w:hAnsi="Consolas" w:cs="Times New Roman"/>
+          <w:color w:val="CCCCCC"/>
+          <w:sz w:val="21"/>
+          <w:szCs w:val="21"/>
+          <w:lang w:eastAsia="pt-BR"/>
+        </w:rPr>
+      </w:pPr>
+      <w:proofErr w:type="spellStart"/>
+      <w:proofErr w:type="gramStart"/>
+      <w:r>
+        <w:rPr>
+          <w:rFonts w:ascii="Consolas" w:eastAsia="Times New Roman" w:hAnsi="Consolas" w:cs="Times New Roman"/>
+          <w:color w:val="C586C0"/>
+          <w:sz w:val="21"/>
+          <w:szCs w:val="21"/>
+          <w:lang w:eastAsia="pt-BR"/>
+        </w:rPr>
+        <w:t>from</w:t>
+      </w:r>
+      <w:proofErr w:type="spellEnd"/>
+      <w:proofErr w:type="gramEnd"/>
+      <w:r>
+        <w:rPr>
+          <w:rFonts w:ascii="Consolas" w:eastAsia="Times New Roman" w:hAnsi="Consolas" w:cs="Times New Roman"/>
+          <w:color w:val="CCCCCC"/>
+          <w:sz w:val="21"/>
+          <w:szCs w:val="21"/>
+          <w:lang w:eastAsia="pt-BR"/>
+        </w:rPr>
+        <w:t xml:space="preserve"> </w:t>
+      </w:r>
+      <w:proofErr w:type="spellStart"/>
+      <w:r>
+        <w:rPr>
+          <w:rFonts w:ascii="Consolas" w:eastAsia="Times New Roman" w:hAnsi="Consolas" w:cs="Times New Roman"/>
+          <w:color w:val="4EC9B0"/>
+          <w:sz w:val="21"/>
+          <w:szCs w:val="21"/>
+          <w:lang w:eastAsia="pt-BR"/>
+        </w:rPr>
+        <w:t>rest_framework</w:t>
+      </w:r>
+      <w:r>
+        <w:rPr>
+          <w:rFonts w:ascii="Consolas" w:eastAsia="Times New Roman" w:hAnsi="Consolas" w:cs="Times New Roman"/>
+          <w:color w:val="CCCCCC"/>
+          <w:sz w:val="21"/>
+          <w:szCs w:val="21"/>
+          <w:lang w:eastAsia="pt-BR"/>
+        </w:rPr>
+        <w:t>.</w:t>
+      </w:r>
+      <w:r>
+        <w:rPr>
+          <w:rFonts w:ascii="Consolas" w:eastAsia="Times New Roman" w:hAnsi="Consolas" w:cs="Times New Roman"/>
+          <w:color w:val="4EC9B0"/>
+          <w:sz w:val="21"/>
+          <w:szCs w:val="21"/>
+          <w:lang w:eastAsia="pt-BR"/>
+        </w:rPr>
+        <w:t>serializers</w:t>
+      </w:r>
+      <w:proofErr w:type="spellEnd"/>
+      <w:r>
+        <w:rPr>
+          <w:rFonts w:ascii="Consolas" w:eastAsia="Times New Roman" w:hAnsi="Consolas" w:cs="Times New Roman"/>
+          <w:color w:val="CCCCCC"/>
+          <w:sz w:val="21"/>
+          <w:szCs w:val="21"/>
+          <w:lang w:eastAsia="pt-BR"/>
+        </w:rPr>
+        <w:t xml:space="preserve"> </w:t>
+      </w:r>
+      <w:proofErr w:type="spellStart"/>
+      <w:r>
+        <w:rPr>
+          <w:rFonts w:ascii="Consolas" w:eastAsia="Times New Roman" w:hAnsi="Consolas" w:cs="Times New Roman"/>
+          <w:color w:val="C586C0"/>
+          <w:sz w:val="21"/>
+          <w:szCs w:val="21"/>
+          <w:lang w:eastAsia="pt-BR"/>
+        </w:rPr>
+        <w:t>import</w:t>
+      </w:r>
+      <w:proofErr w:type="spellEnd"/>
+      <w:r>
+        <w:rPr>
+          <w:rFonts w:ascii="Consolas" w:eastAsia="Times New Roman" w:hAnsi="Consolas" w:cs="Times New Roman"/>
+          <w:color w:val="CCCCCC"/>
+          <w:sz w:val="21"/>
+          <w:szCs w:val="21"/>
+          <w:lang w:eastAsia="pt-BR"/>
+        </w:rPr>
+        <w:t xml:space="preserve"> </w:t>
+      </w:r>
+      <w:proofErr w:type="spellStart"/>
+      <w:r>
+        <w:rPr>
+          <w:rFonts w:ascii="Consolas" w:eastAsia="Times New Roman" w:hAnsi="Consolas" w:cs="Times New Roman"/>
+          <w:color w:val="4EC9B0"/>
+          <w:sz w:val="21"/>
+          <w:szCs w:val="21"/>
+          <w:lang w:eastAsia="pt-BR"/>
+        </w:rPr>
+        <w:t>ModelSerializer</w:t>
+      </w:r>
+      <w:proofErr w:type="spellEnd"/>
+    </w:p>
+    <w:p>
+      <w:pPr>
+        <w:shd w:val="clear" w:color="auto" w:fill="1F1F1F"/>
+        <w:spacing w:after="0" w:line="285" w:lineRule="atLeast"/>
+        <w:rPr>
+          <w:rFonts w:ascii="Consolas" w:eastAsia="Times New Roman" w:hAnsi="Consolas" w:cs="Times New Roman"/>
+          <w:color w:val="CCCCCC"/>
+          <w:sz w:val="21"/>
+          <w:szCs w:val="21"/>
+          <w:lang w:eastAsia="pt-BR"/>
+        </w:rPr>
+      </w:pPr>
+      <w:proofErr w:type="spellStart"/>
+      <w:proofErr w:type="gramStart"/>
+      <w:r>
+        <w:rPr>
+          <w:rFonts w:ascii="Consolas" w:eastAsia="Times New Roman" w:hAnsi="Consolas" w:cs="Times New Roman"/>
+          <w:color w:val="C586C0"/>
+          <w:sz w:val="21"/>
+          <w:szCs w:val="21"/>
+          <w:lang w:eastAsia="pt-BR"/>
+        </w:rPr>
+        <w:t>from</w:t>
+      </w:r>
+      <w:proofErr w:type="spellEnd"/>
+      <w:proofErr w:type="gramEnd"/>
+      <w:r>
+        <w:rPr>
+          <w:rFonts w:ascii="Consolas" w:eastAsia="Times New Roman" w:hAnsi="Consolas" w:cs="Times New Roman"/>
+          <w:color w:val="CCCCCC"/>
+          <w:sz w:val="21"/>
+          <w:szCs w:val="21"/>
+          <w:lang w:eastAsia="pt-BR"/>
+        </w:rPr>
+        <w:t xml:space="preserve"> </w:t>
+      </w:r>
+      <w:proofErr w:type="spellStart"/>
+      <w:r>
+        <w:rPr>
+          <w:rFonts w:ascii="Consolas" w:eastAsia="Times New Roman" w:hAnsi="Consolas" w:cs="Times New Roman"/>
+          <w:color w:val="4EC9B0"/>
+          <w:sz w:val="21"/>
+          <w:szCs w:val="21"/>
+          <w:lang w:eastAsia="pt-BR"/>
+        </w:rPr>
+        <w:t>core</w:t>
+      </w:r>
+      <w:r>
+        <w:rPr>
+          <w:rFonts w:ascii="Consolas" w:eastAsia="Times New Roman" w:hAnsi="Consolas" w:cs="Times New Roman"/>
+          <w:color w:val="CCCCCC"/>
+          <w:sz w:val="21"/>
+          <w:szCs w:val="21"/>
+          <w:lang w:eastAsia="pt-BR"/>
+        </w:rPr>
+        <w:t>.</w:t>
+      </w:r>
+      <w:r>
+        <w:rPr>
+          <w:rFonts w:ascii="Consolas" w:eastAsia="Times New Roman" w:hAnsi="Consolas" w:cs="Times New Roman"/>
+          <w:color w:val="4EC9B0"/>
+          <w:sz w:val="21"/>
+          <w:szCs w:val="21"/>
+          <w:lang w:eastAsia="pt-BR"/>
+        </w:rPr>
+        <w:t>models</w:t>
+      </w:r>
+      <w:proofErr w:type="spellEnd"/>
+      <w:r>
+        <w:rPr>
+          <w:rFonts w:ascii="Consolas" w:eastAsia="Times New Roman" w:hAnsi="Consolas" w:cs="Times New Roman"/>
+          <w:color w:val="CCCCCC"/>
+          <w:sz w:val="21"/>
+          <w:szCs w:val="21"/>
+          <w:lang w:eastAsia="pt-BR"/>
+        </w:rPr>
+        <w:t xml:space="preserve"> </w:t>
+      </w:r>
+      <w:proofErr w:type="spellStart"/>
+      <w:r>
+        <w:rPr>
+          <w:rFonts w:ascii="Consolas" w:eastAsia="Times New Roman" w:hAnsi="Consolas" w:cs="Times New Roman"/>
+          <w:color w:val="C586C0"/>
+          <w:sz w:val="21"/>
+          <w:szCs w:val="21"/>
+          <w:lang w:eastAsia="pt-BR"/>
+        </w:rPr>
+        <w:t>import</w:t>
+      </w:r>
+      <w:proofErr w:type="spellEnd"/>
+      <w:r>
+        <w:rPr>
+          <w:rFonts w:ascii="Consolas" w:eastAsia="Times New Roman" w:hAnsi="Consolas" w:cs="Times New Roman"/>
+          <w:color w:val="CCCCCC"/>
+          <w:sz w:val="21"/>
+          <w:szCs w:val="21"/>
+          <w:lang w:eastAsia="pt-BR"/>
+        </w:rPr>
+        <w:t xml:space="preserve"> </w:t>
+      </w:r>
+      <w:proofErr w:type="spellStart"/>
+      <w:r>
+        <w:rPr>
+          <w:rFonts w:ascii="Consolas" w:eastAsia="Times New Roman" w:hAnsi="Consolas" w:cs="Times New Roman"/>
+          <w:color w:val="4EC9B0"/>
+          <w:sz w:val="21"/>
+          <w:szCs w:val="21"/>
+          <w:lang w:eastAsia="pt-BR"/>
+        </w:rPr>
+        <w:t>PontoTuristico</w:t>
+      </w:r>
+      <w:proofErr w:type="spellEnd"/>
+    </w:p>
+    <w:p>
+      <w:pPr>
+        <w:shd w:val="clear" w:color="auto" w:fill="1F1F1F"/>
+        <w:spacing w:after="0" w:line="285" w:lineRule="atLeast"/>
+        <w:rPr>
+          <w:rFonts w:ascii="Consolas" w:eastAsia="Times New Roman" w:hAnsi="Consolas" w:cs="Times New Roman"/>
+          <w:color w:val="CCCCCC"/>
+          <w:sz w:val="21"/>
+          <w:szCs w:val="21"/>
+          <w:lang w:eastAsia="pt-BR"/>
+        </w:rPr>
+      </w:pPr>
+    </w:p>
+    <w:p>
+      <w:pPr>
+        <w:shd w:val="clear" w:color="auto" w:fill="1F1F1F"/>
+        <w:spacing w:after="0" w:line="285" w:lineRule="atLeast"/>
+        <w:rPr>
+          <w:rFonts w:ascii="Consolas" w:eastAsia="Times New Roman" w:hAnsi="Consolas" w:cs="Times New Roman"/>
+          <w:color w:val="CCCCCC"/>
+          <w:sz w:val="21"/>
+          <w:szCs w:val="21"/>
+          <w:lang w:eastAsia="pt-BR"/>
+        </w:rPr>
+      </w:pPr>
+      <w:proofErr w:type="spellStart"/>
+      <w:proofErr w:type="gramStart"/>
+      <w:r>
+        <w:rPr>
+          <w:rFonts w:ascii="Consolas" w:eastAsia="Times New Roman" w:hAnsi="Consolas" w:cs="Times New Roman"/>
+          <w:color w:val="569CD6"/>
+          <w:sz w:val="21"/>
+          <w:szCs w:val="21"/>
+          <w:lang w:eastAsia="pt-BR"/>
+        </w:rPr>
+        <w:t>class</w:t>
+      </w:r>
+      <w:proofErr w:type="spellEnd"/>
+      <w:proofErr w:type="gramEnd"/>
+      <w:r>
+        <w:rPr>
+          <w:rFonts w:ascii="Consolas" w:eastAsia="Times New Roman" w:hAnsi="Consolas" w:cs="Times New Roman"/>
+          <w:color w:val="CCCCCC"/>
+          <w:sz w:val="21"/>
+          <w:szCs w:val="21"/>
+          <w:lang w:eastAsia="pt-BR"/>
+        </w:rPr>
+        <w:t xml:space="preserve"> </w:t>
+      </w:r>
+      <w:proofErr w:type="spellStart"/>
+      <w:r>
+        <w:rPr>
+          <w:rFonts w:ascii="Consolas" w:eastAsia="Times New Roman" w:hAnsi="Consolas" w:cs="Times New Roman"/>
+          <w:color w:val="4EC9B0"/>
+          <w:sz w:val="21"/>
+          <w:szCs w:val="21"/>
+          <w:lang w:eastAsia="pt-BR"/>
+        </w:rPr>
+        <w:t>PontoTuristicoSerializer</w:t>
+      </w:r>
+      <w:proofErr w:type="spellEnd"/>
+      <w:r>
+        <w:rPr>
+          <w:rFonts w:ascii="Consolas" w:eastAsia="Times New Roman" w:hAnsi="Consolas" w:cs="Times New Roman"/>
+          <w:color w:val="CCCCCC"/>
+          <w:sz w:val="21"/>
+          <w:szCs w:val="21"/>
+          <w:lang w:eastAsia="pt-BR"/>
+        </w:rPr>
+        <w:t>(</w:t>
+      </w:r>
+      <w:proofErr w:type="spellStart"/>
+      <w:r>
+        <w:rPr>
+          <w:rFonts w:ascii="Consolas" w:eastAsia="Times New Roman" w:hAnsi="Consolas" w:cs="Times New Roman"/>
+          <w:color w:val="4EC9B0"/>
+          <w:sz w:val="21"/>
+          <w:szCs w:val="21"/>
+          <w:lang w:eastAsia="pt-BR"/>
+        </w:rPr>
+        <w:t>ModelSerializer</w:t>
+      </w:r>
+      <w:proofErr w:type="spellEnd"/>
+      <w:r>
+        <w:rPr>
+          <w:rFonts w:ascii="Consolas" w:eastAsia="Times New Roman" w:hAnsi="Consolas" w:cs="Times New Roman"/>
+          <w:color w:val="CCCCCC"/>
+          <w:sz w:val="21"/>
+          <w:szCs w:val="21"/>
+          <w:lang w:eastAsia="pt-BR"/>
+        </w:rPr>
+        <w:t>):</w:t>
+      </w:r>
+    </w:p>
+    <w:p>
+      <w:pPr>
+        <w:shd w:val="clear" w:color="auto" w:fill="1F1F1F"/>
+        <w:spacing w:after="0" w:line="285" w:lineRule="atLeast"/>
+        <w:rPr>
+          <w:rFonts w:ascii="Consolas" w:eastAsia="Times New Roman" w:hAnsi="Consolas" w:cs="Times New Roman"/>
+          <w:color w:val="CCCCCC"/>
+          <w:sz w:val="21"/>
+          <w:szCs w:val="21"/>
+          <w:lang w:eastAsia="pt-BR"/>
+        </w:rPr>
+      </w:pPr>
+      <w:r>
+        <w:rPr>
+          <w:rFonts w:ascii="Consolas" w:eastAsia="Times New Roman" w:hAnsi="Consolas" w:cs="Times New Roman"/>
+          <w:color w:val="CCCCCC"/>
+          <w:sz w:val="21"/>
+          <w:szCs w:val="21"/>
+          <w:lang w:eastAsia="pt-BR"/>
+        </w:rPr>
+        <w:t xml:space="preserve">    </w:t>
+      </w:r>
+      <w:proofErr w:type="spellStart"/>
+      <w:proofErr w:type="gramStart"/>
+      <w:r>
+        <w:rPr>
+          <w:rFonts w:ascii="Consolas" w:eastAsia="Times New Roman" w:hAnsi="Consolas" w:cs="Times New Roman"/>
+          <w:color w:val="569CD6"/>
+          <w:sz w:val="21"/>
+          <w:szCs w:val="21"/>
+          <w:lang w:eastAsia="pt-BR"/>
+        </w:rPr>
+        <w:t>class</w:t>
+      </w:r>
+      <w:proofErr w:type="spellEnd"/>
+      <w:proofErr w:type="gramEnd"/>
+      <w:r>
+        <w:rPr>
+          <w:rFonts w:ascii="Consolas" w:eastAsia="Times New Roman" w:hAnsi="Consolas" w:cs="Times New Roman"/>
+          <w:color w:val="CCCCCC"/>
+          <w:sz w:val="21"/>
+          <w:szCs w:val="21"/>
+          <w:lang w:eastAsia="pt-BR"/>
+        </w:rPr>
+        <w:t xml:space="preserve"> </w:t>
+      </w:r>
+      <w:r>
+        <w:rPr>
+          <w:rFonts w:ascii="Consolas" w:eastAsia="Times New Roman" w:hAnsi="Consolas" w:cs="Times New Roman"/>
+          <w:color w:val="4EC9B0"/>
+          <w:sz w:val="21"/>
+          <w:szCs w:val="21"/>
+          <w:lang w:eastAsia="pt-BR"/>
+        </w:rPr>
+        <w:t>Meta</w:t>
+      </w:r>
+      <w:r>
+        <w:rPr>
+          <w:rFonts w:ascii="Consolas" w:eastAsia="Times New Roman" w:hAnsi="Consolas" w:cs="Times New Roman"/>
+          <w:color w:val="CCCCCC"/>
+          <w:sz w:val="21"/>
+          <w:szCs w:val="21"/>
+          <w:lang w:eastAsia="pt-BR"/>
+        </w:rPr>
+        <w:t>:</w:t>
+      </w:r>
+    </w:p>
+    <w:p>
+      <w:pPr>
+        <w:shd w:val="clear" w:color="auto" w:fill="1F1F1F"/>
+        <w:spacing w:after="0" w:line="285" w:lineRule="atLeast"/>
+        <w:rPr>
+          <w:rFonts w:ascii="Consolas" w:eastAsia="Times New Roman" w:hAnsi="Consolas" w:cs="Times New Roman"/>
+          <w:color w:val="CCCCCC"/>
+          <w:sz w:val="21"/>
+          <w:szCs w:val="21"/>
+          <w:lang w:eastAsia="pt-BR"/>
+        </w:rPr>
+      </w:pPr>
+      <w:r>
+        <w:rPr>
+          <w:rFonts w:ascii="Consolas" w:eastAsia="Times New Roman" w:hAnsi="Consolas" w:cs="Times New Roman"/>
+          <w:color w:val="CCCCCC"/>
+          <w:sz w:val="21"/>
+          <w:szCs w:val="21"/>
+          <w:lang w:eastAsia="pt-BR"/>
+        </w:rPr>
+        <w:t xml:space="preserve">        </w:t>
+      </w:r>
+      <w:proofErr w:type="spellStart"/>
+      <w:proofErr w:type="gramStart"/>
+      <w:r>
+        <w:rPr>
+          <w:rFonts w:ascii="Consolas" w:eastAsia="Times New Roman" w:hAnsi="Consolas" w:cs="Times New Roman"/>
+          <w:color w:val="9CDCFE"/>
+          <w:sz w:val="21"/>
+          <w:szCs w:val="21"/>
+          <w:lang w:eastAsia="pt-BR"/>
+        </w:rPr>
+        <w:t>model</w:t>
+      </w:r>
+      <w:proofErr w:type="spellEnd"/>
+      <w:proofErr w:type="gramEnd"/>
+      <w:r>
+        <w:rPr>
+          <w:rFonts w:ascii="Consolas" w:eastAsia="Times New Roman" w:hAnsi="Consolas" w:cs="Times New Roman"/>
+          <w:color w:val="CCCCCC"/>
+          <w:sz w:val="21"/>
+          <w:szCs w:val="21"/>
+          <w:lang w:eastAsia="pt-BR"/>
+        </w:rPr>
+        <w:t xml:space="preserve"> </w:t>
+      </w:r>
+      <w:r>
+        <w:rPr>
+          <w:rFonts w:ascii="Consolas" w:eastAsia="Times New Roman" w:hAnsi="Consolas" w:cs="Times New Roman"/>
+          <w:color w:val="D4D4D4"/>
+          <w:sz w:val="21"/>
+          <w:szCs w:val="21"/>
+          <w:lang w:eastAsia="pt-BR"/>
+        </w:rPr>
+        <w:t>=</w:t>
+      </w:r>
+      <w:r>
+        <w:rPr>
+          <w:rFonts w:ascii="Consolas" w:eastAsia="Times New Roman" w:hAnsi="Consolas" w:cs="Times New Roman"/>
+          <w:color w:val="CCCCCC"/>
+          <w:sz w:val="21"/>
+          <w:szCs w:val="21"/>
+          <w:lang w:eastAsia="pt-BR"/>
+        </w:rPr>
+        <w:t xml:space="preserve"> </w:t>
+      </w:r>
+      <w:proofErr w:type="spellStart"/>
+      <w:r>
+        <w:rPr>
+          <w:rFonts w:ascii="Consolas" w:eastAsia="Times New Roman" w:hAnsi="Consolas" w:cs="Times New Roman"/>
+          <w:color w:val="4EC9B0"/>
+          <w:sz w:val="21"/>
+          <w:szCs w:val="21"/>
+          <w:lang w:eastAsia="pt-BR"/>
+        </w:rPr>
+        <w:t>PontoTuristico</w:t>
+      </w:r>
+      <w:proofErr w:type="spellEnd"/>
+    </w:p>
+    <w:p>
+      <w:pPr>
+        <w:shd w:val="clear" w:color="auto" w:fill="1F1F1F"/>
+        <w:spacing w:after="0" w:line="285" w:lineRule="atLeast"/>
+        <w:rPr>
+          <w:rFonts w:ascii="Consolas" w:eastAsia="Times New Roman" w:hAnsi="Consolas" w:cs="Times New Roman"/>
+          <w:color w:val="CCCCCC"/>
+          <w:sz w:val="21"/>
+          <w:szCs w:val="21"/>
+          <w:lang w:eastAsia="pt-BR"/>
+        </w:rPr>
+      </w:pPr>
+      <w:r>
+        <w:rPr>
+          <w:rFonts w:ascii="Consolas" w:eastAsia="Times New Roman" w:hAnsi="Consolas" w:cs="Times New Roman"/>
+          <w:color w:val="CCCCCC"/>
+          <w:sz w:val="21"/>
+          <w:szCs w:val="21"/>
+          <w:lang w:eastAsia="pt-BR"/>
+        </w:rPr>
+        <w:t xml:space="preserve">        </w:t>
+      </w:r>
+      <w:proofErr w:type="spellStart"/>
+      <w:proofErr w:type="gramStart"/>
+      <w:r>
+        <w:rPr>
+          <w:rFonts w:ascii="Consolas" w:eastAsia="Times New Roman" w:hAnsi="Consolas" w:cs="Times New Roman"/>
+          <w:color w:val="9CDCFE"/>
+          <w:sz w:val="21"/>
+          <w:szCs w:val="21"/>
+          <w:lang w:eastAsia="pt-BR"/>
+        </w:rPr>
+        <w:t>fields</w:t>
+      </w:r>
+      <w:proofErr w:type="spellEnd"/>
+      <w:proofErr w:type="gramEnd"/>
+      <w:r>
+        <w:rPr>
+          <w:rFonts w:ascii="Consolas" w:eastAsia="Times New Roman" w:hAnsi="Consolas" w:cs="Times New Roman"/>
+          <w:color w:val="CCCCCC"/>
+          <w:sz w:val="21"/>
+          <w:szCs w:val="21"/>
+          <w:lang w:eastAsia="pt-BR"/>
+        </w:rPr>
+        <w:t xml:space="preserve"> </w:t>
+      </w:r>
+      <w:r>
+        <w:rPr>
+          <w:rFonts w:ascii="Consolas" w:eastAsia="Times New Roman" w:hAnsi="Consolas" w:cs="Times New Roman"/>
+          <w:color w:val="D4D4D4"/>
+          <w:sz w:val="21"/>
+          <w:szCs w:val="21"/>
+          <w:lang w:eastAsia="pt-BR"/>
+        </w:rPr>
+        <w:t>=</w:t>
+      </w:r>
+      <w:r>
+        <w:rPr>
+          <w:rFonts w:ascii="Consolas" w:eastAsia="Times New Roman" w:hAnsi="Consolas" w:cs="Times New Roman"/>
+          <w:color w:val="CCCCCC"/>
+          <w:sz w:val="21"/>
+          <w:szCs w:val="21"/>
+          <w:lang w:eastAsia="pt-BR"/>
+        </w:rPr>
+        <w:t xml:space="preserve"> (</w:t>
+      </w:r>
+      <w:r>
+        <w:rPr>
+          <w:rFonts w:ascii="Consolas" w:eastAsia="Times New Roman" w:hAnsi="Consolas" w:cs="Times New Roman"/>
+          <w:color w:val="CE9178"/>
+          <w:sz w:val="21"/>
+          <w:szCs w:val="21"/>
+          <w:lang w:eastAsia="pt-BR"/>
+        </w:rPr>
+        <w:t>'id'</w:t>
+      </w:r>
+      <w:r>
+        <w:rPr>
+          <w:rFonts w:ascii="Consolas" w:eastAsia="Times New Roman" w:hAnsi="Consolas" w:cs="Times New Roman"/>
+          <w:color w:val="CCCCCC"/>
+          <w:sz w:val="21"/>
+          <w:szCs w:val="21"/>
+          <w:lang w:eastAsia="pt-BR"/>
+        </w:rPr>
+        <w:t xml:space="preserve">, </w:t>
+      </w:r>
+      <w:r>
+        <w:rPr>
+          <w:rFonts w:ascii="Consolas" w:eastAsia="Times New Roman" w:hAnsi="Consolas" w:cs="Times New Roman"/>
+          <w:color w:val="CE9178"/>
+          <w:sz w:val="21"/>
+          <w:szCs w:val="21"/>
+          <w:lang w:eastAsia="pt-BR"/>
+        </w:rPr>
+        <w:t>'nome'</w:t>
+      </w:r>
+      <w:r>
+        <w:rPr>
+          <w:rFonts w:ascii="Consolas" w:eastAsia="Times New Roman" w:hAnsi="Consolas" w:cs="Times New Roman"/>
+          <w:color w:val="CCCCCC"/>
+          <w:sz w:val="21"/>
+          <w:szCs w:val="21"/>
+          <w:lang w:eastAsia="pt-BR"/>
+        </w:rPr>
+        <w:t xml:space="preserve">, </w:t>
+      </w:r>
+      <w:r>
+        <w:rPr>
+          <w:rFonts w:ascii="Consolas" w:eastAsia="Times New Roman" w:hAnsi="Consolas" w:cs="Times New Roman"/>
+          <w:color w:val="CE9178"/>
+          <w:sz w:val="21"/>
+          <w:szCs w:val="21"/>
+          <w:lang w:eastAsia="pt-BR"/>
+        </w:rPr>
+        <w:t>'</w:t>
+      </w:r>
+      <w:proofErr w:type="spellStart"/>
+      <w:r>
+        <w:rPr>
+          <w:rFonts w:ascii="Consolas" w:eastAsia="Times New Roman" w:hAnsi="Consolas" w:cs="Times New Roman"/>
+          <w:color w:val="CE9178"/>
+          <w:sz w:val="21"/>
+          <w:szCs w:val="21"/>
+          <w:lang w:eastAsia="pt-BR"/>
+        </w:rPr>
+        <w:t>descricao</w:t>
+      </w:r>
+      <w:proofErr w:type="spellEnd"/>
+      <w:r>
+        <w:rPr>
+          <w:rFonts w:ascii="Consolas" w:eastAsia="Times New Roman" w:hAnsi="Consolas" w:cs="Times New Roman"/>
+          <w:color w:val="CE9178"/>
+          <w:sz w:val="21"/>
+          <w:szCs w:val="21"/>
+          <w:lang w:eastAsia="pt-BR"/>
+        </w:rPr>
+        <w:t>'</w:t>
+      </w:r>
+      <w:r>
+        <w:rPr>
+          <w:rFonts w:ascii="Consolas" w:eastAsia="Times New Roman" w:hAnsi="Consolas" w:cs="Times New Roman"/>
+          <w:color w:val="CCCCCC"/>
+          <w:sz w:val="21"/>
+          <w:szCs w:val="21"/>
+          <w:lang w:eastAsia="pt-BR"/>
+        </w:rPr>
+        <w:t xml:space="preserve">) </w:t>
+      </w:r>
+      <w:r>
+        <w:rPr>
+          <w:rFonts w:ascii="Consolas" w:eastAsia="Times New Roman" w:hAnsi="Consolas" w:cs="Times New Roman"/>
+          <w:color w:val="6A9955"/>
+          <w:sz w:val="21"/>
+          <w:szCs w:val="21"/>
+          <w:lang w:eastAsia="pt-BR"/>
+        </w:rPr>
+        <w:t xml:space="preserve">#Não inserir muitos campos pois o </w:t>
+      </w:r>
+      <w:proofErr w:type="spellStart"/>
+      <w:r>
+        <w:rPr>
+          <w:rFonts w:ascii="Consolas" w:eastAsia="Times New Roman" w:hAnsi="Consolas" w:cs="Times New Roman"/>
+          <w:color w:val="6A9955"/>
+          <w:sz w:val="21"/>
+          <w:szCs w:val="21"/>
+          <w:lang w:eastAsia="pt-BR"/>
+        </w:rPr>
+        <w:t>serializer</w:t>
+      </w:r>
+      <w:proofErr w:type="spellEnd"/>
+      <w:r>
+        <w:rPr>
+          <w:rFonts w:ascii="Consolas" w:eastAsia="Times New Roman" w:hAnsi="Consolas" w:cs="Times New Roman"/>
+          <w:color w:val="6A9955"/>
+          <w:sz w:val="21"/>
+          <w:szCs w:val="21"/>
+          <w:lang w:eastAsia="pt-BR"/>
+        </w:rPr>
+        <w:t xml:space="preserve"> vai ficar muito pesado e fica lento de abrir no celular ou outro dispositivo.</w:t>
+      </w:r>
+    </w:p>
+    <w:p>
       <w:bookmarkStart w:id="0" w:name="_GoBack"/>
       <w:bookmarkEnd w:id="0"/>
     </w:p>

</xml_diff>